<commit_message>
#issuecomment-2376136436 update user guide
</commit_message>
<xml_diff>
--- a/library_fdddf_diff/依赖库使用文档说明.docx
+++ b/library_fdddf_diff/依赖库使用文档说明.docx
@@ -49,11 +49,6 @@
       </w:r>
     </w:p>
     <w:p>
-      <w:pPr>
-        <w:rPr>
-          <w:rFonts w:hint="eastAsia"/>
-        </w:rPr>
-      </w:pPr>
       <w:r>
         <w:rPr>
           <w:rFonts w:hint="eastAsia"/>
@@ -120,7 +115,7 @@
                     <pic:cNvPicPr/>
                   </pic:nvPicPr>
                   <pic:blipFill>
-                    <a:blip r:embed="rId5" cstate="print">
+                    <a:blip r:embed="rId6" cstate="print">
                       <a:extLst>
                         <a:ext uri="{28A0092B-C50C-407E-A947-70E740481C1C}">
                           <a14:useLocalDpi xmlns:a14="http://schemas.microsoft.com/office/drawing/2010/main" val="0"/>
@@ -163,6 +158,346 @@
     </w:p>
     <w:p>
       <w:pPr>
+        <w:rPr>
+          <w:rFonts w:ascii="SimSun" w:eastAsia="SimSun" w:hAnsi="SimSun" w:cs="SimSun"/>
+        </w:rPr>
+      </w:pPr>
+      <w:r>
+        <w:rPr>
+          <w:rFonts w:ascii="SimSun" w:eastAsia="SimSun" w:hAnsi="SimSun" w:cs="SimSun" w:hint="eastAsia"/>
+        </w:rPr>
+        <w:t>以下逻辑以如下文本说明：</w:t>
+      </w:r>
+    </w:p>
+    <w:p>
+      <w:pPr>
+        <w:rPr>
+          <w:rFonts w:ascii="SimSun" w:eastAsia="SimSun" w:hAnsi="SimSun" w:cs="SimSun" w:hint="eastAsia"/>
+        </w:rPr>
+      </w:pPr>
+    </w:p>
+    <w:tbl>
+      <w:tblPr>
+        <w:tblStyle w:val="TableGrid"/>
+        <w:tblW w:w="0" w:type="auto"/>
+        <w:tblLook w:val="04A0" w:firstRow="1" w:lastRow="0" w:firstColumn="1" w:lastColumn="0" w:noHBand="0" w:noVBand="1"/>
+      </w:tblPr>
+      <w:tblGrid>
+        <w:gridCol w:w="4675"/>
+        <w:gridCol w:w="4675"/>
+      </w:tblGrid>
+      <w:tr>
+        <w:tc>
+          <w:tcPr>
+            <w:tcW w:w="4675" w:type="dxa"/>
+          </w:tcPr>
+          <w:p>
+            <w:pPr>
+              <w:rPr>
+                <w:rFonts w:hint="eastAsia"/>
+              </w:rPr>
+            </w:pPr>
+            <w:r>
+              <w:rPr>
+                <w:rFonts w:ascii="SimSun" w:eastAsia="SimSun" w:hAnsi="SimSun" w:cs="SimSun" w:hint="eastAsia"/>
+              </w:rPr>
+              <w:t>左侧文本</w:t>
+            </w:r>
+          </w:p>
+        </w:tc>
+        <w:tc>
+          <w:tcPr>
+            <w:tcW w:w="4675" w:type="dxa"/>
+          </w:tcPr>
+          <w:p>
+            <w:pPr>
+              <w:rPr>
+                <w:rFonts w:hint="eastAsia"/>
+              </w:rPr>
+            </w:pPr>
+            <w:r>
+              <w:rPr>
+                <w:rFonts w:ascii="SimSun" w:eastAsia="SimSun" w:hAnsi="SimSun" w:cs="SimSun" w:hint="eastAsia"/>
+              </w:rPr>
+              <w:t>右侧文本</w:t>
+            </w:r>
+          </w:p>
+        </w:tc>
+      </w:tr>
+      <w:tr>
+        <w:tc>
+          <w:tcPr>
+            <w:tcW w:w="4675" w:type="dxa"/>
+          </w:tcPr>
+          <w:p>
+            <w:r>
+              <w:t>How are you</w:t>
+            </w:r>
+          </w:p>
+          <w:p>
+            <w:r>
+              <w:t>are you here?</w:t>
+            </w:r>
+          </w:p>
+          <w:p>
+            <w:pPr>
+              <w:rPr>
+                <w:rFonts w:hint="eastAsia"/>
+              </w:rPr>
+            </w:pPr>
+            <w:r>
+              <w:t>Thanks</w:t>
+            </w:r>
+          </w:p>
+        </w:tc>
+        <w:tc>
+          <w:tcPr>
+            <w:tcW w:w="4675" w:type="dxa"/>
+          </w:tcPr>
+          <w:p>
+            <w:r>
+              <w:t>how are you</w:t>
+            </w:r>
+          </w:p>
+          <w:p>
+            <w:pPr>
+              <w:rPr>
+                <w:rFonts w:hint="eastAsia"/>
+              </w:rPr>
+            </w:pPr>
+            <w:r>
+              <w:t>are you ok?</w:t>
+            </w:r>
+          </w:p>
+          <w:p>
+            <w:pPr>
+              <w:rPr>
+                <w:rFonts w:hint="eastAsia"/>
+              </w:rPr>
+            </w:pPr>
+          </w:p>
+        </w:tc>
+      </w:tr>
+    </w:tbl>
+    <w:p/>
+    <w:p>
+      <w:pPr>
+        <w:rPr>
+          <w:rFonts w:ascii="SimSun" w:eastAsia="SimSun" w:hAnsi="SimSun" w:cs="SimSun"/>
+        </w:rPr>
+      </w:pPr>
+      <w:r>
+        <w:rPr>
+          <w:rFonts w:ascii="SimSun" w:eastAsia="SimSun" w:hAnsi="SimSun" w:cs="SimSun" w:hint="eastAsia"/>
+        </w:rPr>
+        <w:t>返回</w:t>
+      </w:r>
+      <w:r>
+        <w:rPr>
+          <w:rFonts w:ascii="SimSun" w:eastAsia="SimSun" w:hAnsi="SimSun" w:cs="SimSun" w:hint="eastAsia"/>
+        </w:rPr>
+        <w:t>变更的对象结构</w:t>
+      </w:r>
+    </w:p>
+    <w:tbl>
+      <w:tblPr>
+        <w:tblStyle w:val="TableGrid"/>
+        <w:tblW w:w="0" w:type="auto"/>
+        <w:tblLook w:val="04A0" w:firstRow="1" w:lastRow="0" w:firstColumn="1" w:lastColumn="0" w:noHBand="0" w:noVBand="1"/>
+      </w:tblPr>
+      <w:tblGrid>
+        <w:gridCol w:w="9350"/>
+      </w:tblGrid>
+      <w:tr>
+        <w:tc>
+          <w:tcPr>
+            <w:tcW w:w="9350" w:type="dxa"/>
+          </w:tcPr>
+          <w:p>
+            <w:pPr>
+              <w:pStyle w:val="ListParagraph"/>
+              <w:rPr>
+                <w:rFonts w:eastAsia="SimSun"/>
+                <w:lang w:val="en-US"/>
+              </w:rPr>
+            </w:pPr>
+          </w:p>
+          <w:p>
+            <w:pPr>
+              <w:pStyle w:val="ListParagraph"/>
+              <w:rPr>
+                <w:rFonts w:eastAsia="SimSun"/>
+                <w:lang w:val="en-US"/>
+              </w:rPr>
+            </w:pPr>
+            <w:proofErr w:type="gramStart"/>
+            <w:r>
+              <w:rPr>
+                <w:rFonts w:eastAsia="SimSun"/>
+                <w:lang w:val="en-US"/>
+              </w:rPr>
+              <w:t>[{ value</w:t>
+            </w:r>
+            <w:proofErr w:type="gramEnd"/>
+            <w:r>
+              <w:rPr>
+                <w:rFonts w:eastAsia="SimSun"/>
+                <w:lang w:val="en-US"/>
+              </w:rPr>
+              <w:t>: string, added: bool, removed: bool, count: number }]</w:t>
+            </w:r>
+          </w:p>
+          <w:p>
+            <w:pPr>
+              <w:pStyle w:val="ListParagraph"/>
+              <w:rPr>
+                <w:rFonts w:eastAsia="SimSun" w:hint="eastAsia"/>
+                <w:lang w:val="en-US"/>
+              </w:rPr>
+            </w:pPr>
+          </w:p>
+        </w:tc>
+      </w:tr>
+    </w:tbl>
+    <w:p/>
+    <w:p>
+      <w:pPr>
+        <w:pStyle w:val="ListParagraph"/>
+        <w:numPr>
+          <w:ilvl w:val="0"/>
+          <w:numId w:val="14"/>
+        </w:numPr>
+      </w:pPr>
+      <w:r>
+        <w:t xml:space="preserve">value: </w:t>
+      </w:r>
+      <w:r>
+        <w:rPr>
+          <w:rFonts w:ascii="SimSun" w:eastAsia="SimSun" w:hAnsi="SimSun" w:cs="SimSun" w:hint="eastAsia"/>
+        </w:rPr>
+        <w:t>通常作为单个字符串添加、删除或常用的文本</w:t>
+      </w:r>
+    </w:p>
+    <w:p>
+      <w:pPr>
+        <w:pStyle w:val="ListParagraph"/>
+        <w:numPr>
+          <w:ilvl w:val="0"/>
+          <w:numId w:val="14"/>
+        </w:numPr>
+      </w:pPr>
+      <w:r>
+        <w:lastRenderedPageBreak/>
+        <w:t xml:space="preserve">added: true </w:t>
+      </w:r>
+      <w:r>
+        <w:rPr>
+          <w:rFonts w:ascii="SimSun" w:eastAsia="SimSun" w:hAnsi="SimSun" w:cs="SimSun" w:hint="eastAsia"/>
+        </w:rPr>
+        <w:t>表示该行是添加的行，</w:t>
+      </w:r>
+      <w:r>
+        <w:t xml:space="preserve">false </w:t>
+      </w:r>
+      <w:r>
+        <w:rPr>
+          <w:rFonts w:ascii="SimSun" w:eastAsia="SimSun" w:hAnsi="SimSun" w:cs="SimSun" w:hint="eastAsia"/>
+        </w:rPr>
+        <w:t>表示该行是删除的行，</w:t>
+      </w:r>
+      <w:r>
+        <w:t xml:space="preserve"> </w:t>
+      </w:r>
+      <w:r>
+        <w:rPr>
+          <w:rFonts w:ascii="SimSun" w:eastAsia="SimSun" w:hAnsi="SimSun" w:cs="SimSun" w:hint="eastAsia"/>
+        </w:rPr>
+        <w:t>实际返回值为字符串</w:t>
+      </w:r>
+      <w:r>
+        <w:t xml:space="preserve"> 1</w:t>
+      </w:r>
+      <w:r>
+        <w:rPr>
+          <w:rFonts w:ascii="SimSun" w:eastAsia="SimSun" w:hAnsi="SimSun" w:cs="SimSun" w:hint="eastAsia"/>
+        </w:rPr>
+        <w:t>或</w:t>
+      </w:r>
+      <w:r>
+        <w:t>0</w:t>
+      </w:r>
+    </w:p>
+    <w:p>
+      <w:pPr>
+        <w:pStyle w:val="ListParagraph"/>
+        <w:numPr>
+          <w:ilvl w:val="0"/>
+          <w:numId w:val="14"/>
+        </w:numPr>
+      </w:pPr>
+      <w:r>
+        <w:t xml:space="preserve">removed: true </w:t>
+      </w:r>
+      <w:r>
+        <w:rPr>
+          <w:rFonts w:ascii="SimSun" w:eastAsia="SimSun" w:hAnsi="SimSun" w:cs="SimSun" w:hint="eastAsia"/>
+        </w:rPr>
+        <w:t>表示该行是删除的行，</w:t>
+      </w:r>
+      <w:r>
+        <w:t xml:space="preserve">false </w:t>
+      </w:r>
+      <w:r>
+        <w:rPr>
+          <w:rFonts w:ascii="SimSun" w:eastAsia="SimSun" w:hAnsi="SimSun" w:cs="SimSun" w:hint="eastAsia"/>
+        </w:rPr>
+        <w:t>表示该行是添加的行，</w:t>
+      </w:r>
+      <w:r>
+        <w:t xml:space="preserve"> </w:t>
+      </w:r>
+      <w:r>
+        <w:rPr>
+          <w:rFonts w:ascii="SimSun" w:eastAsia="SimSun" w:hAnsi="SimSun" w:cs="SimSun" w:hint="eastAsia"/>
+        </w:rPr>
+        <w:t>实际返回值为字符串</w:t>
+      </w:r>
+      <w:r>
+        <w:t xml:space="preserve"> 1</w:t>
+      </w:r>
+      <w:r>
+        <w:rPr>
+          <w:rFonts w:ascii="SimSun" w:eastAsia="SimSun" w:hAnsi="SimSun" w:cs="SimSun" w:hint="eastAsia"/>
+        </w:rPr>
+        <w:t>或</w:t>
+      </w:r>
+      <w:r>
+        <w:t>0</w:t>
+      </w:r>
+    </w:p>
+    <w:p>
+      <w:pPr>
+        <w:pStyle w:val="ListParagraph"/>
+        <w:numPr>
+          <w:ilvl w:val="0"/>
+          <w:numId w:val="14"/>
+        </w:numPr>
+        <w:rPr>
+          <w:rFonts w:hint="eastAsia"/>
+        </w:rPr>
+      </w:pPr>
+      <w:r>
+        <w:t xml:space="preserve">count: </w:t>
+      </w:r>
+      <w:r>
+        <w:rPr>
+          <w:rFonts w:ascii="SimSun" w:eastAsia="SimSun" w:hAnsi="SimSun" w:cs="SimSun" w:hint="eastAsia"/>
+        </w:rPr>
+        <w:t>更改对象中的值由多少个标记（例如，不同字符的字符，不同行的行）组成</w:t>
+      </w:r>
+    </w:p>
+    <w:p>
+      <w:pPr>
         <w:pStyle w:val="Heading3"/>
         <w:shd w:val="clear" w:color="auto" w:fill="FFFFFF"/>
         <w:spacing w:before="240" w:after="240"/>
@@ -229,16 +564,7 @@
           <w:sz w:val="21"/>
           <w:szCs w:val="21"/>
         </w:rPr>
-        <w:t>入参</w:t>
-      </w:r>
-      <w:r>
-        <w:rPr>
-          <w:rFonts w:ascii="SimSun" w:eastAsia="SimSun" w:hAnsi="SimSun" w:cs="SimSun" w:hint="eastAsia"/>
-          <w:color w:val="080808"/>
-          <w:sz w:val="21"/>
-          <w:szCs w:val="21"/>
-        </w:rPr>
-        <w:t>：</w:t>
+        <w:t>入参：</w:t>
       </w:r>
       <w:r>
         <w:rPr>
@@ -371,12 +697,315 @@
         <w:shd w:val="clear" w:color="auto" w:fill="FFFFFF"/>
         <w:spacing w:before="240" w:beforeAutospacing="0" w:after="240" w:afterAutospacing="0"/>
         <w:rPr>
-          <w:rFonts w:ascii="SimSun" w:eastAsia="SimSun" w:hAnsi="SimSun" w:cs="SimSun" w:hint="eastAsia"/>
+          <w:rFonts w:ascii="SimSun" w:eastAsia="SimSun" w:hAnsi="SimSun" w:cs="SimSun"/>
           <w:color w:val="080808"/>
           <w:sz w:val="21"/>
           <w:szCs w:val="21"/>
-        </w:rPr>
-      </w:pPr>
+          <w:lang w:val="en-US"/>
+        </w:rPr>
+      </w:pPr>
+      <w:r>
+        <w:rPr>
+          <w:rFonts w:ascii="SimSun" w:eastAsia="SimSun" w:hAnsi="SimSun" w:cs="SimSun" w:hint="eastAsia"/>
+          <w:color w:val="080808"/>
+          <w:sz w:val="21"/>
+          <w:szCs w:val="21"/>
+          <w:lang w:val="en-US"/>
+        </w:rPr>
+        <w:t>调用此逻辑</w:t>
+      </w:r>
+      <w:r>
+        <w:rPr>
+          <w:rFonts w:ascii="SimSun" w:eastAsia="SimSun" w:hAnsi="SimSun" w:cs="SimSun" w:hint="eastAsia"/>
+          <w:color w:val="080808"/>
+          <w:sz w:val="21"/>
+          <w:szCs w:val="21"/>
+          <w:lang w:val="en-US"/>
+        </w:rPr>
+        <w:t>返回值如：</w:t>
+      </w:r>
+    </w:p>
+    <w:tbl>
+      <w:tblPr>
+        <w:tblStyle w:val="TableGrid"/>
+        <w:tblW w:w="9368" w:type="dxa"/>
+        <w:tblLook w:val="04A0" w:firstRow="1" w:lastRow="0" w:firstColumn="1" w:lastColumn="0" w:noHBand="0" w:noVBand="1"/>
+      </w:tblPr>
+      <w:tblGrid>
+        <w:gridCol w:w="9368"/>
+      </w:tblGrid>
+      <w:tr>
+        <w:trPr>
+          <w:trHeight w:val="5302"/>
+        </w:trPr>
+        <w:tc>
+          <w:tcPr>
+            <w:tcW w:w="9368" w:type="dxa"/>
+          </w:tcPr>
+          <w:p>
+            <w:pPr>
+              <w:pStyle w:val="ListParagraph"/>
+              <w:rPr>
+                <w:rFonts w:eastAsia="SimSun"/>
+              </w:rPr>
+            </w:pPr>
+            <w:r>
+              <w:rPr>
+                <w:rFonts w:eastAsia="SimSun"/>
+              </w:rPr>
+              <w:t>[</w:t>
+            </w:r>
+          </w:p>
+          <w:p>
+            <w:pPr>
+              <w:pStyle w:val="ListParagraph"/>
+              <w:rPr>
+                <w:rFonts w:eastAsia="SimSun"/>
+              </w:rPr>
+            </w:pPr>
+            <w:r>
+              <w:rPr>
+                <w:rFonts w:eastAsia="SimSun"/>
+              </w:rPr>
+              <w:t xml:space="preserve">    {</w:t>
+            </w:r>
+          </w:p>
+          <w:p>
+            <w:pPr>
+              <w:pStyle w:val="ListParagraph"/>
+              <w:rPr>
+                <w:rFonts w:eastAsia="SimSun"/>
+              </w:rPr>
+            </w:pPr>
+            <w:r>
+              <w:rPr>
+                <w:rFonts w:eastAsia="SimSun"/>
+              </w:rPr>
+              <w:t xml:space="preserve">        "value" : "How are you</w:t>
+            </w:r>
+          </w:p>
+          <w:p>
+            <w:pPr>
+              <w:pStyle w:val="ListParagraph"/>
+              <w:rPr>
+                <w:rFonts w:eastAsia="SimSun"/>
+              </w:rPr>
+            </w:pPr>
+            <w:r>
+              <w:rPr>
+                <w:rFonts w:eastAsia="SimSun"/>
+              </w:rPr>
+              <w:t>are you here?</w:t>
+            </w:r>
+          </w:p>
+          <w:p>
+            <w:pPr>
+              <w:pStyle w:val="ListParagraph"/>
+              <w:rPr>
+                <w:rFonts w:eastAsia="SimSun"/>
+              </w:rPr>
+            </w:pPr>
+            <w:r>
+              <w:rPr>
+                <w:rFonts w:eastAsia="SimSun"/>
+              </w:rPr>
+              <w:t>Thanks",</w:t>
+            </w:r>
+          </w:p>
+          <w:p>
+            <w:pPr>
+              <w:pStyle w:val="ListParagraph"/>
+              <w:rPr>
+                <w:rFonts w:eastAsia="SimSun"/>
+              </w:rPr>
+            </w:pPr>
+            <w:r>
+              <w:rPr>
+                <w:rFonts w:eastAsia="SimSun"/>
+              </w:rPr>
+              <w:t xml:space="preserve">        "added" : "0",</w:t>
+            </w:r>
+          </w:p>
+          <w:p>
+            <w:pPr>
+              <w:pStyle w:val="ListParagraph"/>
+              <w:rPr>
+                <w:rFonts w:eastAsia="SimSun"/>
+              </w:rPr>
+            </w:pPr>
+            <w:r>
+              <w:rPr>
+                <w:rFonts w:eastAsia="SimSun"/>
+              </w:rPr>
+              <w:t xml:space="preserve">        "removed" : "1",</w:t>
+            </w:r>
+          </w:p>
+          <w:p>
+            <w:pPr>
+              <w:pStyle w:val="ListParagraph"/>
+              <w:rPr>
+                <w:rFonts w:eastAsia="SimSun"/>
+              </w:rPr>
+            </w:pPr>
+            <w:r>
+              <w:rPr>
+                <w:rFonts w:eastAsia="SimSun"/>
+              </w:rPr>
+              <w:t xml:space="preserve">        "count" : "3"</w:t>
+            </w:r>
+          </w:p>
+          <w:p>
+            <w:pPr>
+              <w:pStyle w:val="ListParagraph"/>
+              <w:rPr>
+                <w:rFonts w:eastAsia="SimSun"/>
+              </w:rPr>
+            </w:pPr>
+            <w:r>
+              <w:rPr>
+                <w:rFonts w:eastAsia="SimSun"/>
+              </w:rPr>
+              <w:t xml:space="preserve">    },</w:t>
+            </w:r>
+          </w:p>
+          <w:p>
+            <w:pPr>
+              <w:pStyle w:val="ListParagraph"/>
+              <w:rPr>
+                <w:rFonts w:eastAsia="SimSun"/>
+              </w:rPr>
+            </w:pPr>
+            <w:r>
+              <w:rPr>
+                <w:rFonts w:eastAsia="SimSun"/>
+              </w:rPr>
+              <w:t xml:space="preserve">    {</w:t>
+            </w:r>
+          </w:p>
+          <w:p>
+            <w:pPr>
+              <w:pStyle w:val="ListParagraph"/>
+              <w:rPr>
+                <w:rFonts w:eastAsia="SimSun"/>
+              </w:rPr>
+            </w:pPr>
+            <w:r>
+              <w:rPr>
+                <w:rFonts w:eastAsia="SimSun"/>
+              </w:rPr>
+              <w:t xml:space="preserve">        "value" : "how are you</w:t>
+            </w:r>
+          </w:p>
+          <w:p>
+            <w:pPr>
+              <w:pStyle w:val="ListParagraph"/>
+              <w:rPr>
+                <w:rFonts w:eastAsia="SimSun"/>
+              </w:rPr>
+            </w:pPr>
+            <w:r>
+              <w:rPr>
+                <w:rFonts w:eastAsia="SimSun"/>
+              </w:rPr>
+              <w:t>are you ok?",</w:t>
+            </w:r>
+          </w:p>
+          <w:p>
+            <w:pPr>
+              <w:pStyle w:val="ListParagraph"/>
+              <w:rPr>
+                <w:rFonts w:eastAsia="SimSun"/>
+              </w:rPr>
+            </w:pPr>
+            <w:r>
+              <w:rPr>
+                <w:rFonts w:eastAsia="SimSun"/>
+              </w:rPr>
+              <w:t xml:space="preserve">        "added" : "1",</w:t>
+            </w:r>
+          </w:p>
+          <w:p>
+            <w:pPr>
+              <w:pStyle w:val="ListParagraph"/>
+              <w:rPr>
+                <w:rFonts w:eastAsia="SimSun"/>
+              </w:rPr>
+            </w:pPr>
+            <w:r>
+              <w:rPr>
+                <w:rFonts w:eastAsia="SimSun"/>
+              </w:rPr>
+              <w:t xml:space="preserve">        "removed" : "0",</w:t>
+            </w:r>
+          </w:p>
+          <w:p>
+            <w:pPr>
+              <w:pStyle w:val="ListParagraph"/>
+              <w:rPr>
+                <w:rFonts w:eastAsia="SimSun"/>
+              </w:rPr>
+            </w:pPr>
+            <w:r>
+              <w:rPr>
+                <w:rFonts w:eastAsia="SimSun"/>
+              </w:rPr>
+              <w:t xml:space="preserve">        "count" : "2"</w:t>
+            </w:r>
+          </w:p>
+          <w:p>
+            <w:pPr>
+              <w:pStyle w:val="ListParagraph"/>
+              <w:rPr>
+                <w:rFonts w:eastAsia="SimSun"/>
+              </w:rPr>
+            </w:pPr>
+            <w:r>
+              <w:rPr>
+                <w:rFonts w:eastAsia="SimSun"/>
+              </w:rPr>
+              <w:t xml:space="preserve">    }</w:t>
+            </w:r>
+          </w:p>
+          <w:p>
+            <w:pPr>
+              <w:pStyle w:val="ListParagraph"/>
+              <w:rPr>
+                <w:rFonts w:eastAsia="SimSun" w:hint="eastAsia"/>
+              </w:rPr>
+            </w:pPr>
+            <w:r>
+              <w:rPr>
+                <w:rFonts w:eastAsia="SimSun"/>
+              </w:rPr>
+              <w:t>]</w:t>
+            </w:r>
+          </w:p>
+        </w:tc>
+      </w:tr>
+    </w:tbl>
+    <w:p>
+      <w:pPr>
+        <w:pStyle w:val="NormalWeb"/>
+        <w:shd w:val="clear" w:color="auto" w:fill="FFFFFF"/>
+        <w:spacing w:before="240" w:beforeAutospacing="0" w:after="240" w:afterAutospacing="0"/>
+        <w:rPr>
+          <w:rFonts w:ascii="SimSun" w:eastAsia="SimSun" w:hAnsi="SimSun" w:cs="SimSun" w:hint="eastAsia"/>
+          <w:color w:val="080808"/>
+          <w:sz w:val="21"/>
+          <w:szCs w:val="21"/>
+          <w:lang w:val="en-US"/>
+        </w:rPr>
+      </w:pPr>
+      <w:r>
+        <w:rPr>
+          <w:rFonts w:ascii="SimSun" w:eastAsia="SimSun" w:hAnsi="SimSun" w:cs="SimSun" w:hint="eastAsia"/>
+          <w:color w:val="080808"/>
+          <w:sz w:val="21"/>
+          <w:szCs w:val="21"/>
+          <w:lang w:val="en-US"/>
+        </w:rPr>
+        <w:t>示例中以行为准块状对比。</w:t>
+      </w:r>
     </w:p>
     <w:p>
       <w:pPr>
@@ -444,7 +1073,6 @@
           <w:sz w:val="21"/>
           <w:szCs w:val="21"/>
         </w:rPr>
-        <w:lastRenderedPageBreak/>
         <w:t>入参：</w:t>
       </w:r>
       <w:r>
@@ -520,7 +1148,8 @@
         <w:shd w:val="clear" w:color="auto" w:fill="FFFFFF"/>
         <w:spacing w:beforeAutospacing="1" w:afterAutospacing="1"/>
         <w:rPr>
-          <w:rFonts w:ascii="Helvetica" w:hAnsi="Helvetica"/>
+          <w:rStyle w:val="HTMLCode"/>
+          <w:rFonts w:ascii="Helvetica" w:hAnsi="Helvetica" w:cs="Times New Roman"/>
           <w:color w:val="080808"/>
           <w:sz w:val="21"/>
           <w:szCs w:val="21"/>
@@ -566,6 +1195,1218 @@
         <w:t>&gt;</w:t>
       </w:r>
     </w:p>
+    <w:p>
+      <w:pPr>
+        <w:pStyle w:val="NormalWeb"/>
+        <w:shd w:val="clear" w:color="auto" w:fill="FFFFFF"/>
+        <w:spacing w:before="240" w:beforeAutospacing="0" w:after="240" w:afterAutospacing="0"/>
+        <w:rPr>
+          <w:rFonts w:ascii="SimSun" w:eastAsia="SimSun" w:hAnsi="SimSun" w:cs="SimSun" w:hint="eastAsia"/>
+          <w:color w:val="080808"/>
+          <w:sz w:val="21"/>
+          <w:szCs w:val="21"/>
+          <w:lang w:val="en-US"/>
+        </w:rPr>
+      </w:pPr>
+      <w:r>
+        <w:rPr>
+          <w:rFonts w:ascii="SimSun" w:eastAsia="SimSun" w:hAnsi="SimSun" w:cs="SimSun" w:hint="eastAsia"/>
+          <w:color w:val="080808"/>
+          <w:sz w:val="21"/>
+          <w:szCs w:val="21"/>
+          <w:lang w:val="en-US"/>
+        </w:rPr>
+        <w:lastRenderedPageBreak/>
+        <w:t>调用此逻辑</w:t>
+      </w:r>
+      <w:r>
+        <w:rPr>
+          <w:rFonts w:ascii="SimSun" w:eastAsia="SimSun" w:hAnsi="SimSun" w:cs="SimSun" w:hint="eastAsia"/>
+          <w:color w:val="080808"/>
+          <w:sz w:val="21"/>
+          <w:szCs w:val="21"/>
+          <w:lang w:val="en-US"/>
+        </w:rPr>
+        <w:t>返回值如：</w:t>
+      </w:r>
+    </w:p>
+    <w:tbl>
+      <w:tblPr>
+        <w:tblStyle w:val="TableGrid"/>
+        <w:tblW w:w="0" w:type="auto"/>
+        <w:tblLook w:val="04A0" w:firstRow="1" w:lastRow="0" w:firstColumn="1" w:lastColumn="0" w:noHBand="0" w:noVBand="1"/>
+      </w:tblPr>
+      <w:tblGrid>
+        <w:gridCol w:w="9350"/>
+      </w:tblGrid>
+      <w:tr>
+        <w:tc>
+          <w:tcPr>
+            <w:tcW w:w="9350" w:type="dxa"/>
+          </w:tcPr>
+          <w:p>
+            <w:pPr>
+              <w:pStyle w:val="ListParagraph"/>
+              <w:rPr>
+                <w:rFonts w:eastAsia="SimSun"/>
+                <w:lang w:val="en-US"/>
+              </w:rPr>
+            </w:pPr>
+            <w:r>
+              <w:rPr>
+                <w:rFonts w:eastAsia="SimSun"/>
+                <w:lang w:val="en-US"/>
+              </w:rPr>
+              <w:t>[</w:t>
+            </w:r>
+          </w:p>
+          <w:p>
+            <w:pPr>
+              <w:pStyle w:val="ListParagraph"/>
+              <w:rPr>
+                <w:rFonts w:eastAsia="SimSun"/>
+                <w:lang w:val="en-US"/>
+              </w:rPr>
+            </w:pPr>
+            <w:r>
+              <w:rPr>
+                <w:rFonts w:eastAsia="SimSun"/>
+                <w:lang w:val="en-US"/>
+              </w:rPr>
+              <w:t xml:space="preserve">    {</w:t>
+            </w:r>
+          </w:p>
+          <w:p>
+            <w:pPr>
+              <w:pStyle w:val="ListParagraph"/>
+              <w:rPr>
+                <w:rFonts w:eastAsia="SimSun"/>
+                <w:lang w:val="en-US"/>
+              </w:rPr>
+            </w:pPr>
+            <w:r>
+              <w:rPr>
+                <w:rFonts w:eastAsia="SimSun"/>
+                <w:lang w:val="en-US"/>
+              </w:rPr>
+              <w:t xml:space="preserve">        "value" : "H",</w:t>
+            </w:r>
+          </w:p>
+          <w:p>
+            <w:pPr>
+              <w:pStyle w:val="ListParagraph"/>
+              <w:rPr>
+                <w:rFonts w:eastAsia="SimSun"/>
+                <w:lang w:val="en-US"/>
+              </w:rPr>
+            </w:pPr>
+            <w:r>
+              <w:rPr>
+                <w:rFonts w:eastAsia="SimSun"/>
+                <w:lang w:val="en-US"/>
+              </w:rPr>
+              <w:t xml:space="preserve">        "added" : "0",</w:t>
+            </w:r>
+          </w:p>
+          <w:p>
+            <w:pPr>
+              <w:pStyle w:val="ListParagraph"/>
+              <w:rPr>
+                <w:rFonts w:eastAsia="SimSun"/>
+                <w:lang w:val="en-US"/>
+              </w:rPr>
+            </w:pPr>
+            <w:r>
+              <w:rPr>
+                <w:rFonts w:eastAsia="SimSun"/>
+                <w:lang w:val="en-US"/>
+              </w:rPr>
+              <w:t xml:space="preserve">        "removed" : "1",</w:t>
+            </w:r>
+          </w:p>
+          <w:p>
+            <w:pPr>
+              <w:pStyle w:val="ListParagraph"/>
+              <w:rPr>
+                <w:rFonts w:eastAsia="SimSun"/>
+                <w:lang w:val="en-US"/>
+              </w:rPr>
+            </w:pPr>
+            <w:r>
+              <w:rPr>
+                <w:rFonts w:eastAsia="SimSun"/>
+                <w:lang w:val="en-US"/>
+              </w:rPr>
+              <w:t xml:space="preserve">        "count" : "1"</w:t>
+            </w:r>
+          </w:p>
+          <w:p>
+            <w:pPr>
+              <w:pStyle w:val="ListParagraph"/>
+              <w:rPr>
+                <w:rFonts w:eastAsia="SimSun"/>
+                <w:lang w:val="en-US"/>
+              </w:rPr>
+            </w:pPr>
+            <w:r>
+              <w:rPr>
+                <w:rFonts w:eastAsia="SimSun"/>
+                <w:lang w:val="en-US"/>
+              </w:rPr>
+              <w:t xml:space="preserve">    },</w:t>
+            </w:r>
+          </w:p>
+          <w:p>
+            <w:pPr>
+              <w:pStyle w:val="ListParagraph"/>
+              <w:rPr>
+                <w:rFonts w:eastAsia="SimSun"/>
+                <w:lang w:val="en-US"/>
+              </w:rPr>
+            </w:pPr>
+            <w:r>
+              <w:rPr>
+                <w:rFonts w:eastAsia="SimSun"/>
+                <w:lang w:val="en-US"/>
+              </w:rPr>
+              <w:t xml:space="preserve">    {</w:t>
+            </w:r>
+          </w:p>
+          <w:p>
+            <w:pPr>
+              <w:pStyle w:val="ListParagraph"/>
+              <w:rPr>
+                <w:rFonts w:eastAsia="SimSun"/>
+                <w:lang w:val="en-US"/>
+              </w:rPr>
+            </w:pPr>
+            <w:r>
+              <w:rPr>
+                <w:rFonts w:eastAsia="SimSun"/>
+                <w:lang w:val="en-US"/>
+              </w:rPr>
+              <w:t xml:space="preserve">        "value" : "h",</w:t>
+            </w:r>
+          </w:p>
+          <w:p>
+            <w:pPr>
+              <w:pStyle w:val="ListParagraph"/>
+              <w:rPr>
+                <w:rFonts w:eastAsia="SimSun"/>
+                <w:lang w:val="en-US"/>
+              </w:rPr>
+            </w:pPr>
+            <w:r>
+              <w:rPr>
+                <w:rFonts w:eastAsia="SimSun"/>
+                <w:lang w:val="en-US"/>
+              </w:rPr>
+              <w:t xml:space="preserve">        "added" : "1",</w:t>
+            </w:r>
+          </w:p>
+          <w:p>
+            <w:pPr>
+              <w:pStyle w:val="ListParagraph"/>
+              <w:rPr>
+                <w:rFonts w:eastAsia="SimSun"/>
+                <w:lang w:val="en-US"/>
+              </w:rPr>
+            </w:pPr>
+            <w:r>
+              <w:rPr>
+                <w:rFonts w:eastAsia="SimSun"/>
+                <w:lang w:val="en-US"/>
+              </w:rPr>
+              <w:t xml:space="preserve">        "removed" : "0",</w:t>
+            </w:r>
+          </w:p>
+          <w:p>
+            <w:pPr>
+              <w:pStyle w:val="ListParagraph"/>
+              <w:rPr>
+                <w:rFonts w:eastAsia="SimSun"/>
+                <w:lang w:val="en-US"/>
+              </w:rPr>
+            </w:pPr>
+            <w:r>
+              <w:rPr>
+                <w:rFonts w:eastAsia="SimSun"/>
+                <w:lang w:val="en-US"/>
+              </w:rPr>
+              <w:t xml:space="preserve">        "count" : "1"</w:t>
+            </w:r>
+          </w:p>
+          <w:p>
+            <w:pPr>
+              <w:pStyle w:val="ListParagraph"/>
+              <w:rPr>
+                <w:rFonts w:eastAsia="SimSun"/>
+                <w:lang w:val="en-US"/>
+              </w:rPr>
+            </w:pPr>
+            <w:r>
+              <w:rPr>
+                <w:rFonts w:eastAsia="SimSun"/>
+                <w:lang w:val="en-US"/>
+              </w:rPr>
+              <w:t xml:space="preserve">    },</w:t>
+            </w:r>
+          </w:p>
+          <w:p>
+            <w:pPr>
+              <w:pStyle w:val="ListParagraph"/>
+              <w:rPr>
+                <w:rFonts w:eastAsia="SimSun"/>
+                <w:lang w:val="en-US"/>
+              </w:rPr>
+            </w:pPr>
+            <w:r>
+              <w:rPr>
+                <w:rFonts w:eastAsia="SimSun"/>
+                <w:lang w:val="en-US"/>
+              </w:rPr>
+              <w:t xml:space="preserve">    {</w:t>
+            </w:r>
+          </w:p>
+          <w:p>
+            <w:pPr>
+              <w:pStyle w:val="ListParagraph"/>
+              <w:rPr>
+                <w:rFonts w:eastAsia="SimSun"/>
+                <w:lang w:val="en-US"/>
+              </w:rPr>
+            </w:pPr>
+            <w:r>
+              <w:rPr>
+                <w:rFonts w:eastAsia="SimSun"/>
+                <w:lang w:val="en-US"/>
+              </w:rPr>
+              <w:t xml:space="preserve">        "value" : "ow are you</w:t>
+            </w:r>
+          </w:p>
+          <w:p>
+            <w:pPr>
+              <w:pStyle w:val="ListParagraph"/>
+              <w:rPr>
+                <w:rFonts w:eastAsia="SimSun"/>
+                <w:lang w:val="en-US"/>
+              </w:rPr>
+            </w:pPr>
+            <w:r>
+              <w:rPr>
+                <w:rFonts w:eastAsia="SimSun"/>
+                <w:lang w:val="en-US"/>
+              </w:rPr>
+              <w:t>are you ",</w:t>
+            </w:r>
+          </w:p>
+          <w:p>
+            <w:pPr>
+              <w:pStyle w:val="ListParagraph"/>
+              <w:rPr>
+                <w:rFonts w:eastAsia="SimSun"/>
+                <w:lang w:val="en-US"/>
+              </w:rPr>
+            </w:pPr>
+            <w:r>
+              <w:rPr>
+                <w:rFonts w:eastAsia="SimSun"/>
+                <w:lang w:val="en-US"/>
+              </w:rPr>
+              <w:t xml:space="preserve">        "added" : "0",</w:t>
+            </w:r>
+          </w:p>
+          <w:p>
+            <w:pPr>
+              <w:pStyle w:val="ListParagraph"/>
+              <w:rPr>
+                <w:rFonts w:eastAsia="SimSun"/>
+                <w:lang w:val="en-US"/>
+              </w:rPr>
+            </w:pPr>
+            <w:r>
+              <w:rPr>
+                <w:rFonts w:eastAsia="SimSun"/>
+                <w:lang w:val="en-US"/>
+              </w:rPr>
+              <w:t xml:space="preserve">        "removed" : "0",</w:t>
+            </w:r>
+          </w:p>
+          <w:p>
+            <w:pPr>
+              <w:pStyle w:val="ListParagraph"/>
+              <w:rPr>
+                <w:rFonts w:eastAsia="SimSun"/>
+                <w:lang w:val="en-US"/>
+              </w:rPr>
+            </w:pPr>
+            <w:r>
+              <w:rPr>
+                <w:rFonts w:eastAsia="SimSun"/>
+                <w:lang w:val="en-US"/>
+              </w:rPr>
+              <w:t xml:space="preserve">        "count" : "19"</w:t>
+            </w:r>
+          </w:p>
+          <w:p>
+            <w:pPr>
+              <w:pStyle w:val="ListParagraph"/>
+              <w:rPr>
+                <w:rFonts w:eastAsia="SimSun"/>
+                <w:lang w:val="en-US"/>
+              </w:rPr>
+            </w:pPr>
+            <w:r>
+              <w:rPr>
+                <w:rFonts w:eastAsia="SimSun"/>
+                <w:lang w:val="en-US"/>
+              </w:rPr>
+              <w:t xml:space="preserve">    },</w:t>
+            </w:r>
+          </w:p>
+          <w:p>
+            <w:pPr>
+              <w:pStyle w:val="ListParagraph"/>
+              <w:rPr>
+                <w:rFonts w:eastAsia="SimSun"/>
+                <w:lang w:val="en-US"/>
+              </w:rPr>
+            </w:pPr>
+            <w:r>
+              <w:rPr>
+                <w:rFonts w:eastAsia="SimSun"/>
+                <w:lang w:val="en-US"/>
+              </w:rPr>
+              <w:t xml:space="preserve">    {</w:t>
+            </w:r>
+          </w:p>
+          <w:p>
+            <w:pPr>
+              <w:pStyle w:val="ListParagraph"/>
+              <w:rPr>
+                <w:rFonts w:eastAsia="SimSun"/>
+                <w:lang w:val="en-US"/>
+              </w:rPr>
+            </w:pPr>
+            <w:r>
+              <w:rPr>
+                <w:rFonts w:eastAsia="SimSun"/>
+                <w:lang w:val="en-US"/>
+              </w:rPr>
+              <w:t xml:space="preserve">        "value" : "here",</w:t>
+            </w:r>
+          </w:p>
+          <w:p>
+            <w:pPr>
+              <w:pStyle w:val="ListParagraph"/>
+              <w:rPr>
+                <w:rFonts w:eastAsia="SimSun"/>
+                <w:lang w:val="en-US"/>
+              </w:rPr>
+            </w:pPr>
+            <w:r>
+              <w:rPr>
+                <w:rFonts w:eastAsia="SimSun"/>
+                <w:lang w:val="en-US"/>
+              </w:rPr>
+              <w:t xml:space="preserve">        "added" : "0",</w:t>
+            </w:r>
+          </w:p>
+          <w:p>
+            <w:pPr>
+              <w:pStyle w:val="ListParagraph"/>
+              <w:rPr>
+                <w:rFonts w:eastAsia="SimSun"/>
+                <w:lang w:val="en-US"/>
+              </w:rPr>
+            </w:pPr>
+            <w:r>
+              <w:rPr>
+                <w:rFonts w:eastAsia="SimSun"/>
+                <w:lang w:val="en-US"/>
+              </w:rPr>
+              <w:t xml:space="preserve">        "removed" : "1",</w:t>
+            </w:r>
+          </w:p>
+          <w:p>
+            <w:pPr>
+              <w:pStyle w:val="ListParagraph"/>
+              <w:rPr>
+                <w:rFonts w:eastAsia="SimSun"/>
+                <w:lang w:val="en-US"/>
+              </w:rPr>
+            </w:pPr>
+            <w:r>
+              <w:rPr>
+                <w:rFonts w:eastAsia="SimSun"/>
+                <w:lang w:val="en-US"/>
+              </w:rPr>
+              <w:t xml:space="preserve">        "count" : "4"</w:t>
+            </w:r>
+          </w:p>
+          <w:p>
+            <w:pPr>
+              <w:pStyle w:val="ListParagraph"/>
+              <w:rPr>
+                <w:rFonts w:eastAsia="SimSun"/>
+                <w:lang w:val="en-US"/>
+              </w:rPr>
+            </w:pPr>
+            <w:r>
+              <w:rPr>
+                <w:rFonts w:eastAsia="SimSun"/>
+                <w:lang w:val="en-US"/>
+              </w:rPr>
+              <w:t xml:space="preserve">    },</w:t>
+            </w:r>
+          </w:p>
+          <w:p>
+            <w:pPr>
+              <w:pStyle w:val="ListParagraph"/>
+              <w:rPr>
+                <w:rFonts w:eastAsia="SimSun"/>
+                <w:lang w:val="en-US"/>
+              </w:rPr>
+            </w:pPr>
+            <w:r>
+              <w:rPr>
+                <w:rFonts w:eastAsia="SimSun"/>
+                <w:lang w:val="en-US"/>
+              </w:rPr>
+              <w:t xml:space="preserve">    {</w:t>
+            </w:r>
+          </w:p>
+          <w:p>
+            <w:pPr>
+              <w:pStyle w:val="ListParagraph"/>
+              <w:rPr>
+                <w:rFonts w:eastAsia="SimSun"/>
+                <w:lang w:val="en-US"/>
+              </w:rPr>
+            </w:pPr>
+            <w:r>
+              <w:rPr>
+                <w:rFonts w:eastAsia="SimSun"/>
+                <w:lang w:val="en-US"/>
+              </w:rPr>
+              <w:t xml:space="preserve">        "value" : "ok",</w:t>
+            </w:r>
+          </w:p>
+          <w:p>
+            <w:pPr>
+              <w:pStyle w:val="ListParagraph"/>
+              <w:rPr>
+                <w:rFonts w:eastAsia="SimSun"/>
+                <w:lang w:val="en-US"/>
+              </w:rPr>
+            </w:pPr>
+            <w:r>
+              <w:rPr>
+                <w:rFonts w:eastAsia="SimSun"/>
+                <w:lang w:val="en-US"/>
+              </w:rPr>
+              <w:t xml:space="preserve">        "added" : "1",</w:t>
+            </w:r>
+          </w:p>
+          <w:p>
+            <w:pPr>
+              <w:pStyle w:val="ListParagraph"/>
+              <w:rPr>
+                <w:rFonts w:eastAsia="SimSun"/>
+                <w:lang w:val="en-US"/>
+              </w:rPr>
+            </w:pPr>
+            <w:r>
+              <w:rPr>
+                <w:rFonts w:eastAsia="SimSun"/>
+                <w:lang w:val="en-US"/>
+              </w:rPr>
+              <w:t xml:space="preserve">        "removed" : "0",</w:t>
+            </w:r>
+          </w:p>
+          <w:p>
+            <w:pPr>
+              <w:pStyle w:val="ListParagraph"/>
+              <w:rPr>
+                <w:rFonts w:eastAsia="SimSun"/>
+                <w:lang w:val="en-US"/>
+              </w:rPr>
+            </w:pPr>
+            <w:r>
+              <w:rPr>
+                <w:rFonts w:eastAsia="SimSun"/>
+                <w:lang w:val="en-US"/>
+              </w:rPr>
+              <w:t xml:space="preserve">        "count" : "2"</w:t>
+            </w:r>
+          </w:p>
+          <w:p>
+            <w:pPr>
+              <w:pStyle w:val="ListParagraph"/>
+              <w:rPr>
+                <w:rFonts w:eastAsia="SimSun"/>
+                <w:lang w:val="en-US"/>
+              </w:rPr>
+            </w:pPr>
+            <w:r>
+              <w:rPr>
+                <w:rFonts w:eastAsia="SimSun"/>
+                <w:lang w:val="en-US"/>
+              </w:rPr>
+              <w:t xml:space="preserve">    },</w:t>
+            </w:r>
+          </w:p>
+          <w:p>
+            <w:pPr>
+              <w:pStyle w:val="ListParagraph"/>
+              <w:rPr>
+                <w:rFonts w:eastAsia="SimSun"/>
+                <w:lang w:val="en-US"/>
+              </w:rPr>
+            </w:pPr>
+            <w:r>
+              <w:rPr>
+                <w:rFonts w:eastAsia="SimSun"/>
+                <w:lang w:val="en-US"/>
+              </w:rPr>
+              <w:t xml:space="preserve">    {</w:t>
+            </w:r>
+          </w:p>
+          <w:p>
+            <w:pPr>
+              <w:pStyle w:val="ListParagraph"/>
+              <w:rPr>
+                <w:rFonts w:eastAsia="SimSun"/>
+                <w:lang w:val="en-US"/>
+              </w:rPr>
+            </w:pPr>
+            <w:r>
+              <w:rPr>
+                <w:rFonts w:eastAsia="SimSun"/>
+                <w:lang w:val="en-US"/>
+              </w:rPr>
+              <w:t xml:space="preserve">        "value" : "?</w:t>
+            </w:r>
+          </w:p>
+          <w:p>
+            <w:pPr>
+              <w:pStyle w:val="ListParagraph"/>
+              <w:rPr>
+                <w:rFonts w:eastAsia="SimSun"/>
+                <w:lang w:val="en-US"/>
+              </w:rPr>
+            </w:pPr>
+            <w:r>
+              <w:rPr>
+                <w:rFonts w:eastAsia="SimSun"/>
+                <w:lang w:val="en-US"/>
+              </w:rPr>
+              <w:t>",</w:t>
+            </w:r>
+          </w:p>
+          <w:p>
+            <w:pPr>
+              <w:pStyle w:val="ListParagraph"/>
+              <w:rPr>
+                <w:rFonts w:eastAsia="SimSun"/>
+                <w:lang w:val="en-US"/>
+              </w:rPr>
+            </w:pPr>
+            <w:r>
+              <w:rPr>
+                <w:rFonts w:eastAsia="SimSun"/>
+                <w:lang w:val="en-US"/>
+              </w:rPr>
+              <w:t xml:space="preserve">        "added" : "0",</w:t>
+            </w:r>
+          </w:p>
+          <w:p>
+            <w:pPr>
+              <w:pStyle w:val="ListParagraph"/>
+              <w:rPr>
+                <w:rFonts w:eastAsia="SimSun"/>
+                <w:lang w:val="en-US"/>
+              </w:rPr>
+            </w:pPr>
+            <w:r>
+              <w:rPr>
+                <w:rFonts w:eastAsia="SimSun"/>
+                <w:lang w:val="en-US"/>
+              </w:rPr>
+              <w:t xml:space="preserve">        "removed" : "0",</w:t>
+            </w:r>
+          </w:p>
+          <w:p>
+            <w:pPr>
+              <w:pStyle w:val="ListParagraph"/>
+              <w:rPr>
+                <w:rFonts w:eastAsia="SimSun"/>
+                <w:lang w:val="en-US"/>
+              </w:rPr>
+            </w:pPr>
+            <w:r>
+              <w:rPr>
+                <w:rFonts w:eastAsia="SimSun"/>
+                <w:lang w:val="en-US"/>
+              </w:rPr>
+              <w:t xml:space="preserve">        "count" : "2"</w:t>
+            </w:r>
+          </w:p>
+          <w:p>
+            <w:pPr>
+              <w:pStyle w:val="ListParagraph"/>
+              <w:rPr>
+                <w:rFonts w:eastAsia="SimSun"/>
+                <w:lang w:val="en-US"/>
+              </w:rPr>
+            </w:pPr>
+            <w:r>
+              <w:rPr>
+                <w:rFonts w:eastAsia="SimSun"/>
+                <w:lang w:val="en-US"/>
+              </w:rPr>
+              <w:t xml:space="preserve">    },</w:t>
+            </w:r>
+          </w:p>
+          <w:p>
+            <w:pPr>
+              <w:pStyle w:val="ListParagraph"/>
+              <w:rPr>
+                <w:rFonts w:eastAsia="SimSun"/>
+                <w:lang w:val="en-US"/>
+              </w:rPr>
+            </w:pPr>
+            <w:r>
+              <w:rPr>
+                <w:rFonts w:eastAsia="SimSun"/>
+                <w:lang w:val="en-US"/>
+              </w:rPr>
+              <w:lastRenderedPageBreak/>
+              <w:t xml:space="preserve">    {</w:t>
+            </w:r>
+          </w:p>
+          <w:p>
+            <w:pPr>
+              <w:pStyle w:val="ListParagraph"/>
+              <w:rPr>
+                <w:rFonts w:eastAsia="SimSun"/>
+                <w:lang w:val="en-US"/>
+              </w:rPr>
+            </w:pPr>
+            <w:r>
+              <w:rPr>
+                <w:rFonts w:eastAsia="SimSun"/>
+                <w:lang w:val="en-US"/>
+              </w:rPr>
+              <w:t xml:space="preserve">        "value" : "Thanks</w:t>
+            </w:r>
+          </w:p>
+          <w:p>
+            <w:pPr>
+              <w:pStyle w:val="ListParagraph"/>
+              <w:rPr>
+                <w:rFonts w:eastAsia="SimSun"/>
+                <w:lang w:val="en-US"/>
+              </w:rPr>
+            </w:pPr>
+            <w:r>
+              <w:rPr>
+                <w:rFonts w:eastAsia="SimSun"/>
+                <w:lang w:val="en-US"/>
+              </w:rPr>
+              <w:t>",</w:t>
+            </w:r>
+          </w:p>
+          <w:p>
+            <w:pPr>
+              <w:pStyle w:val="ListParagraph"/>
+              <w:rPr>
+                <w:rFonts w:eastAsia="SimSun"/>
+                <w:lang w:val="en-US"/>
+              </w:rPr>
+            </w:pPr>
+            <w:r>
+              <w:rPr>
+                <w:rFonts w:eastAsia="SimSun"/>
+                <w:lang w:val="en-US"/>
+              </w:rPr>
+              <w:t xml:space="preserve">        "added" : "0",</w:t>
+            </w:r>
+          </w:p>
+          <w:p>
+            <w:pPr>
+              <w:pStyle w:val="ListParagraph"/>
+              <w:rPr>
+                <w:rFonts w:eastAsia="SimSun"/>
+                <w:lang w:val="en-US"/>
+              </w:rPr>
+            </w:pPr>
+            <w:r>
+              <w:rPr>
+                <w:rFonts w:eastAsia="SimSun"/>
+                <w:lang w:val="en-US"/>
+              </w:rPr>
+              <w:t xml:space="preserve">        "removed" : "1",</w:t>
+            </w:r>
+          </w:p>
+          <w:p>
+            <w:pPr>
+              <w:pStyle w:val="ListParagraph"/>
+              <w:rPr>
+                <w:rFonts w:eastAsia="SimSun"/>
+                <w:lang w:val="en-US"/>
+              </w:rPr>
+            </w:pPr>
+            <w:r>
+              <w:rPr>
+                <w:rFonts w:eastAsia="SimSun"/>
+                <w:lang w:val="en-US"/>
+              </w:rPr>
+              <w:t xml:space="preserve">        "count" : "7"</w:t>
+            </w:r>
+          </w:p>
+          <w:p>
+            <w:pPr>
+              <w:pStyle w:val="ListParagraph"/>
+              <w:rPr>
+                <w:rFonts w:eastAsia="SimSun"/>
+                <w:lang w:val="en-US"/>
+              </w:rPr>
+            </w:pPr>
+            <w:r>
+              <w:rPr>
+                <w:rFonts w:eastAsia="SimSun"/>
+                <w:lang w:val="en-US"/>
+              </w:rPr>
+              <w:t xml:space="preserve">    }</w:t>
+            </w:r>
+          </w:p>
+          <w:p>
+            <w:pPr>
+              <w:pStyle w:val="ListParagraph"/>
+              <w:rPr>
+                <w:rFonts w:ascii="SimSun" w:eastAsia="SimSun" w:hAnsi="SimSun" w:cs="SimSun" w:hint="eastAsia"/>
+                <w:color w:val="080808"/>
+                <w:sz w:val="21"/>
+                <w:szCs w:val="21"/>
+              </w:rPr>
+            </w:pPr>
+            <w:r>
+              <w:rPr>
+                <w:rFonts w:eastAsia="SimSun"/>
+                <w:lang w:val="en-US"/>
+              </w:rPr>
+              <w:t>]</w:t>
+            </w:r>
+          </w:p>
+        </w:tc>
+      </w:tr>
+    </w:tbl>
+    <w:p>
+      <w:pPr>
+        <w:pStyle w:val="NormalWeb"/>
+        <w:shd w:val="clear" w:color="auto" w:fill="FFFFFF"/>
+        <w:spacing w:before="240" w:beforeAutospacing="0" w:after="240" w:afterAutospacing="0"/>
+        <w:rPr>
+          <w:rFonts w:ascii="SimSun" w:eastAsia="SimSun" w:hAnsi="SimSun" w:cs="SimSun"/>
+          <w:color w:val="080808"/>
+          <w:sz w:val="21"/>
+          <w:szCs w:val="21"/>
+        </w:rPr>
+      </w:pPr>
+      <w:r>
+        <w:rPr>
+          <w:rFonts w:ascii="SimSun" w:eastAsia="SimSun" w:hAnsi="SimSun" w:cs="SimSun" w:hint="eastAsia"/>
+          <w:color w:val="080808"/>
+          <w:sz w:val="21"/>
+          <w:szCs w:val="21"/>
+        </w:rPr>
+        <w:lastRenderedPageBreak/>
+        <w:t>示例中以字符为块对比，如</w:t>
+      </w:r>
+      <w:r>
+        <w:rPr>
+          <w:rFonts w:ascii="SimSun" w:eastAsia="SimSun" w:hAnsi="SimSun" w:cs="SimSun" w:hint="eastAsia"/>
+          <w:color w:val="080808"/>
+          <w:sz w:val="21"/>
+          <w:szCs w:val="21"/>
+        </w:rPr>
+        <w:t>How</w:t>
+      </w:r>
+      <w:r>
+        <w:rPr>
+          <w:rFonts w:ascii="SimSun" w:eastAsia="SimSun" w:hAnsi="SimSun" w:cs="SimSun" w:hint="eastAsia"/>
+          <w:color w:val="080808"/>
+          <w:sz w:val="21"/>
+          <w:szCs w:val="21"/>
+        </w:rPr>
+        <w:t>变更为</w:t>
+      </w:r>
+      <w:r>
+        <w:rPr>
+          <w:rFonts w:ascii="SimSun" w:eastAsia="SimSun" w:hAnsi="SimSun" w:cs="SimSun" w:hint="eastAsia"/>
+          <w:color w:val="080808"/>
+          <w:sz w:val="21"/>
+          <w:szCs w:val="21"/>
+        </w:rPr>
+        <w:t>how</w:t>
+      </w:r>
+      <w:r>
+        <w:rPr>
+          <w:rFonts w:ascii="SimSun" w:eastAsia="SimSun" w:hAnsi="SimSun" w:cs="SimSun" w:hint="eastAsia"/>
+          <w:color w:val="080808"/>
+          <w:sz w:val="21"/>
+          <w:szCs w:val="21"/>
+        </w:rPr>
+        <w:t>， 此时返回结果中包含如下</w:t>
+      </w:r>
+      <w:r>
+        <w:rPr>
+          <w:rFonts w:ascii="SimSun" w:eastAsia="SimSun" w:hAnsi="SimSun" w:cs="SimSun" w:hint="eastAsia"/>
+          <w:color w:val="080808"/>
+          <w:sz w:val="21"/>
+          <w:szCs w:val="21"/>
+        </w:rPr>
+        <w:t>对象</w:t>
+      </w:r>
+    </w:p>
+    <w:tbl>
+      <w:tblPr>
+        <w:tblStyle w:val="TableGrid"/>
+        <w:tblW w:w="0" w:type="auto"/>
+        <w:tblLook w:val="04A0" w:firstRow="1" w:lastRow="0" w:firstColumn="1" w:lastColumn="0" w:noHBand="0" w:noVBand="1"/>
+      </w:tblPr>
+      <w:tblGrid>
+        <w:gridCol w:w="9350"/>
+      </w:tblGrid>
+      <w:tr>
+        <w:tc>
+          <w:tcPr>
+            <w:tcW w:w="9350" w:type="dxa"/>
+          </w:tcPr>
+          <w:p>
+            <w:pPr>
+              <w:pStyle w:val="ListParagraph"/>
+              <w:rPr>
+                <w:rFonts w:eastAsia="SimSun"/>
+                <w:lang w:val="en-US"/>
+              </w:rPr>
+            </w:pPr>
+            <w:r>
+              <w:rPr>
+                <w:rFonts w:eastAsia="SimSun"/>
+                <w:lang w:val="en-US"/>
+              </w:rPr>
+              <w:t xml:space="preserve">    {</w:t>
+            </w:r>
+          </w:p>
+          <w:p>
+            <w:pPr>
+              <w:pStyle w:val="ListParagraph"/>
+              <w:rPr>
+                <w:rFonts w:eastAsia="SimSun"/>
+                <w:lang w:val="en-US"/>
+              </w:rPr>
+            </w:pPr>
+            <w:r>
+              <w:rPr>
+                <w:rFonts w:eastAsia="SimSun"/>
+                <w:lang w:val="en-US"/>
+              </w:rPr>
+              <w:t xml:space="preserve">        "value</w:t>
+            </w:r>
+            <w:proofErr w:type="gramStart"/>
+            <w:r>
+              <w:rPr>
+                <w:rFonts w:eastAsia="SimSun"/>
+                <w:lang w:val="en-US"/>
+              </w:rPr>
+              <w:t>" :</w:t>
+            </w:r>
+            <w:proofErr w:type="gramEnd"/>
+            <w:r>
+              <w:rPr>
+                <w:rFonts w:eastAsia="SimSun"/>
+                <w:lang w:val="en-US"/>
+              </w:rPr>
+              <w:t xml:space="preserve"> "H",</w:t>
+            </w:r>
+          </w:p>
+          <w:p>
+            <w:pPr>
+              <w:pStyle w:val="ListParagraph"/>
+              <w:rPr>
+                <w:rFonts w:eastAsia="SimSun"/>
+                <w:lang w:val="en-US"/>
+              </w:rPr>
+            </w:pPr>
+            <w:r>
+              <w:rPr>
+                <w:rFonts w:eastAsia="SimSun"/>
+                <w:lang w:val="en-US"/>
+              </w:rPr>
+              <w:t xml:space="preserve">        "added</w:t>
+            </w:r>
+            <w:proofErr w:type="gramStart"/>
+            <w:r>
+              <w:rPr>
+                <w:rFonts w:eastAsia="SimSun"/>
+                <w:lang w:val="en-US"/>
+              </w:rPr>
+              <w:t>" :</w:t>
+            </w:r>
+            <w:proofErr w:type="gramEnd"/>
+            <w:r>
+              <w:rPr>
+                <w:rFonts w:eastAsia="SimSun"/>
+                <w:lang w:val="en-US"/>
+              </w:rPr>
+              <w:t xml:space="preserve"> "0",</w:t>
+            </w:r>
+          </w:p>
+          <w:p>
+            <w:pPr>
+              <w:pStyle w:val="ListParagraph"/>
+              <w:rPr>
+                <w:rFonts w:eastAsia="SimSun"/>
+                <w:lang w:val="en-US"/>
+              </w:rPr>
+            </w:pPr>
+            <w:r>
+              <w:rPr>
+                <w:rFonts w:eastAsia="SimSun"/>
+                <w:lang w:val="en-US"/>
+              </w:rPr>
+              <w:t xml:space="preserve">        "removed</w:t>
+            </w:r>
+            <w:proofErr w:type="gramStart"/>
+            <w:r>
+              <w:rPr>
+                <w:rFonts w:eastAsia="SimSun"/>
+                <w:lang w:val="en-US"/>
+              </w:rPr>
+              <w:t>" :</w:t>
+            </w:r>
+            <w:proofErr w:type="gramEnd"/>
+            <w:r>
+              <w:rPr>
+                <w:rFonts w:eastAsia="SimSun"/>
+                <w:lang w:val="en-US"/>
+              </w:rPr>
+              <w:t xml:space="preserve"> "1",</w:t>
+            </w:r>
+          </w:p>
+          <w:p>
+            <w:pPr>
+              <w:pStyle w:val="ListParagraph"/>
+              <w:rPr>
+                <w:rFonts w:eastAsia="SimSun"/>
+                <w:lang w:val="en-US"/>
+              </w:rPr>
+            </w:pPr>
+            <w:r>
+              <w:rPr>
+                <w:rFonts w:eastAsia="SimSun"/>
+                <w:lang w:val="en-US"/>
+              </w:rPr>
+              <w:t xml:space="preserve">        "count</w:t>
+            </w:r>
+            <w:proofErr w:type="gramStart"/>
+            <w:r>
+              <w:rPr>
+                <w:rFonts w:eastAsia="SimSun"/>
+                <w:lang w:val="en-US"/>
+              </w:rPr>
+              <w:t>" :</w:t>
+            </w:r>
+            <w:proofErr w:type="gramEnd"/>
+            <w:r>
+              <w:rPr>
+                <w:rFonts w:eastAsia="SimSun"/>
+                <w:lang w:val="en-US"/>
+              </w:rPr>
+              <w:t xml:space="preserve"> "1"</w:t>
+            </w:r>
+          </w:p>
+          <w:p>
+            <w:pPr>
+              <w:pStyle w:val="ListParagraph"/>
+              <w:rPr>
+                <w:rFonts w:eastAsia="SimSun"/>
+                <w:lang w:val="en-US"/>
+              </w:rPr>
+            </w:pPr>
+            <w:r>
+              <w:rPr>
+                <w:rFonts w:eastAsia="SimSun"/>
+                <w:lang w:val="en-US"/>
+              </w:rPr>
+              <w:t xml:space="preserve">    },</w:t>
+            </w:r>
+          </w:p>
+          <w:p>
+            <w:pPr>
+              <w:pStyle w:val="ListParagraph"/>
+              <w:rPr>
+                <w:rFonts w:eastAsia="SimSun"/>
+                <w:lang w:val="en-US"/>
+              </w:rPr>
+            </w:pPr>
+            <w:r>
+              <w:rPr>
+                <w:rFonts w:eastAsia="SimSun"/>
+                <w:lang w:val="en-US"/>
+              </w:rPr>
+              <w:t xml:space="preserve">    {</w:t>
+            </w:r>
+          </w:p>
+          <w:p>
+            <w:pPr>
+              <w:pStyle w:val="ListParagraph"/>
+              <w:rPr>
+                <w:rFonts w:eastAsia="SimSun"/>
+                <w:lang w:val="en-US"/>
+              </w:rPr>
+            </w:pPr>
+            <w:r>
+              <w:rPr>
+                <w:rFonts w:eastAsia="SimSun"/>
+                <w:lang w:val="en-US"/>
+              </w:rPr>
+              <w:t xml:space="preserve">        "value</w:t>
+            </w:r>
+            <w:proofErr w:type="gramStart"/>
+            <w:r>
+              <w:rPr>
+                <w:rFonts w:eastAsia="SimSun"/>
+                <w:lang w:val="en-US"/>
+              </w:rPr>
+              <w:t>" :</w:t>
+            </w:r>
+            <w:proofErr w:type="gramEnd"/>
+            <w:r>
+              <w:rPr>
+                <w:rFonts w:eastAsia="SimSun"/>
+                <w:lang w:val="en-US"/>
+              </w:rPr>
+              <w:t xml:space="preserve"> "h",</w:t>
+            </w:r>
+          </w:p>
+          <w:p>
+            <w:pPr>
+              <w:pStyle w:val="ListParagraph"/>
+              <w:rPr>
+                <w:rFonts w:eastAsia="SimSun"/>
+                <w:lang w:val="en-US"/>
+              </w:rPr>
+            </w:pPr>
+            <w:r>
+              <w:rPr>
+                <w:rFonts w:eastAsia="SimSun"/>
+                <w:lang w:val="en-US"/>
+              </w:rPr>
+              <w:t xml:space="preserve">        "added</w:t>
+            </w:r>
+            <w:proofErr w:type="gramStart"/>
+            <w:r>
+              <w:rPr>
+                <w:rFonts w:eastAsia="SimSun"/>
+                <w:lang w:val="en-US"/>
+              </w:rPr>
+              <w:t>" :</w:t>
+            </w:r>
+            <w:proofErr w:type="gramEnd"/>
+            <w:r>
+              <w:rPr>
+                <w:rFonts w:eastAsia="SimSun"/>
+                <w:lang w:val="en-US"/>
+              </w:rPr>
+              <w:t xml:space="preserve"> "1",</w:t>
+            </w:r>
+          </w:p>
+          <w:p>
+            <w:pPr>
+              <w:pStyle w:val="ListParagraph"/>
+              <w:rPr>
+                <w:rFonts w:eastAsia="SimSun"/>
+                <w:lang w:val="en-US"/>
+              </w:rPr>
+            </w:pPr>
+            <w:r>
+              <w:rPr>
+                <w:rFonts w:eastAsia="SimSun"/>
+                <w:lang w:val="en-US"/>
+              </w:rPr>
+              <w:t xml:space="preserve">        "removed</w:t>
+            </w:r>
+            <w:proofErr w:type="gramStart"/>
+            <w:r>
+              <w:rPr>
+                <w:rFonts w:eastAsia="SimSun"/>
+                <w:lang w:val="en-US"/>
+              </w:rPr>
+              <w:t>" :</w:t>
+            </w:r>
+            <w:proofErr w:type="gramEnd"/>
+            <w:r>
+              <w:rPr>
+                <w:rFonts w:eastAsia="SimSun"/>
+                <w:lang w:val="en-US"/>
+              </w:rPr>
+              <w:t xml:space="preserve"> "0",</w:t>
+            </w:r>
+          </w:p>
+          <w:p>
+            <w:pPr>
+              <w:pStyle w:val="ListParagraph"/>
+              <w:rPr>
+                <w:rFonts w:eastAsia="SimSun"/>
+                <w:lang w:val="en-US"/>
+              </w:rPr>
+            </w:pPr>
+            <w:r>
+              <w:rPr>
+                <w:rFonts w:eastAsia="SimSun"/>
+                <w:lang w:val="en-US"/>
+              </w:rPr>
+              <w:t xml:space="preserve">        "count</w:t>
+            </w:r>
+            <w:proofErr w:type="gramStart"/>
+            <w:r>
+              <w:rPr>
+                <w:rFonts w:eastAsia="SimSun"/>
+                <w:lang w:val="en-US"/>
+              </w:rPr>
+              <w:t>" :</w:t>
+            </w:r>
+            <w:proofErr w:type="gramEnd"/>
+            <w:r>
+              <w:rPr>
+                <w:rFonts w:eastAsia="SimSun"/>
+                <w:lang w:val="en-US"/>
+              </w:rPr>
+              <w:t xml:space="preserve"> "1"</w:t>
+            </w:r>
+          </w:p>
+          <w:p>
+            <w:pPr>
+              <w:pStyle w:val="ListParagraph"/>
+              <w:rPr>
+                <w:rFonts w:eastAsia="SimSun" w:hint="eastAsia"/>
+                <w:lang w:val="en-US"/>
+              </w:rPr>
+            </w:pPr>
+            <w:r>
+              <w:rPr>
+                <w:rFonts w:eastAsia="SimSun"/>
+                <w:lang w:val="en-US"/>
+              </w:rPr>
+              <w:t xml:space="preserve">    },</w:t>
+            </w:r>
+          </w:p>
+        </w:tc>
+      </w:tr>
+    </w:tbl>
     <w:p>
       <w:pPr>
         <w:pStyle w:val="NormalWeb"/>
@@ -720,7 +2561,8 @@
         <w:shd w:val="clear" w:color="auto" w:fill="FFFFFF"/>
         <w:spacing w:beforeAutospacing="1" w:afterAutospacing="1"/>
         <w:rPr>
-          <w:rFonts w:ascii="Helvetica" w:hAnsi="Helvetica"/>
+          <w:rStyle w:val="HTMLCode"/>
+          <w:rFonts w:ascii="Helvetica" w:hAnsi="Helvetica" w:cs="Times New Roman"/>
           <w:color w:val="080808"/>
           <w:sz w:val="21"/>
           <w:szCs w:val="21"/>
@@ -766,60 +2608,992 @@
         <w:t>&gt;</w:t>
       </w:r>
     </w:p>
+    <w:p>
+      <w:pPr>
+        <w:pStyle w:val="NormalWeb"/>
+        <w:shd w:val="clear" w:color="auto" w:fill="FFFFFF"/>
+        <w:spacing w:before="240" w:beforeAutospacing="0" w:after="240" w:afterAutospacing="0"/>
+        <w:rPr>
+          <w:rFonts w:ascii="SimSun" w:eastAsia="SimSun" w:hAnsi="SimSun" w:cs="SimSun" w:hint="eastAsia"/>
+          <w:color w:val="080808"/>
+          <w:sz w:val="21"/>
+          <w:szCs w:val="21"/>
+          <w:lang w:val="en-US"/>
+        </w:rPr>
+      </w:pPr>
+      <w:r>
+        <w:rPr>
+          <w:rFonts w:ascii="SimSun" w:eastAsia="SimSun" w:hAnsi="SimSun" w:cs="SimSun" w:hint="eastAsia"/>
+          <w:color w:val="080808"/>
+          <w:sz w:val="21"/>
+          <w:szCs w:val="21"/>
+          <w:lang w:val="en-US"/>
+        </w:rPr>
+        <w:t>调用此逻辑</w:t>
+      </w:r>
+      <w:r>
+        <w:rPr>
+          <w:rFonts w:ascii="SimSun" w:eastAsia="SimSun" w:hAnsi="SimSun" w:cs="SimSun" w:hint="eastAsia"/>
+          <w:color w:val="080808"/>
+          <w:sz w:val="21"/>
+          <w:szCs w:val="21"/>
+          <w:lang w:val="en-US"/>
+        </w:rPr>
+        <w:t>返回值如：</w:t>
+      </w:r>
+    </w:p>
+    <w:tbl>
+      <w:tblPr>
+        <w:tblStyle w:val="TableGrid"/>
+        <w:tblW w:w="0" w:type="auto"/>
+        <w:tblLook w:val="04A0" w:firstRow="1" w:lastRow="0" w:firstColumn="1" w:lastColumn="0" w:noHBand="0" w:noVBand="1"/>
+      </w:tblPr>
+      <w:tblGrid>
+        <w:gridCol w:w="9350"/>
+      </w:tblGrid>
+      <w:tr>
+        <w:tc>
+          <w:tcPr>
+            <w:tcW w:w="9350" w:type="dxa"/>
+          </w:tcPr>
+          <w:p>
+            <w:pPr>
+              <w:pStyle w:val="ListParagraph"/>
+              <w:rPr>
+                <w:rFonts w:eastAsia="SimSun"/>
+              </w:rPr>
+            </w:pPr>
+            <w:r>
+              <w:rPr>
+                <w:rFonts w:eastAsia="SimSun"/>
+              </w:rPr>
+              <w:t>[</w:t>
+            </w:r>
+          </w:p>
+          <w:p>
+            <w:pPr>
+              <w:pStyle w:val="ListParagraph"/>
+              <w:rPr>
+                <w:rFonts w:eastAsia="SimSun"/>
+              </w:rPr>
+            </w:pPr>
+            <w:r>
+              <w:rPr>
+                <w:rFonts w:eastAsia="SimSun"/>
+              </w:rPr>
+              <w:t xml:space="preserve">    {</w:t>
+            </w:r>
+          </w:p>
+          <w:p>
+            <w:pPr>
+              <w:pStyle w:val="ListParagraph"/>
+              <w:rPr>
+                <w:rFonts w:eastAsia="SimSun"/>
+              </w:rPr>
+            </w:pPr>
+            <w:r>
+              <w:rPr>
+                <w:rFonts w:eastAsia="SimSun"/>
+              </w:rPr>
+              <w:t xml:space="preserve">        "value" : "How",</w:t>
+            </w:r>
+          </w:p>
+          <w:p>
+            <w:pPr>
+              <w:pStyle w:val="ListParagraph"/>
+              <w:rPr>
+                <w:rFonts w:eastAsia="SimSun"/>
+              </w:rPr>
+            </w:pPr>
+            <w:r>
+              <w:rPr>
+                <w:rFonts w:eastAsia="SimSun"/>
+              </w:rPr>
+              <w:t xml:space="preserve">        "added" : "0",</w:t>
+            </w:r>
+          </w:p>
+          <w:p>
+            <w:pPr>
+              <w:pStyle w:val="ListParagraph"/>
+              <w:rPr>
+                <w:rFonts w:eastAsia="SimSun"/>
+              </w:rPr>
+            </w:pPr>
+            <w:r>
+              <w:rPr>
+                <w:rFonts w:eastAsia="SimSun"/>
+              </w:rPr>
+              <w:t xml:space="preserve">        "removed" : "1",</w:t>
+            </w:r>
+          </w:p>
+          <w:p>
+            <w:pPr>
+              <w:pStyle w:val="ListParagraph"/>
+              <w:rPr>
+                <w:rFonts w:eastAsia="SimSun"/>
+              </w:rPr>
+            </w:pPr>
+            <w:r>
+              <w:rPr>
+                <w:rFonts w:eastAsia="SimSun"/>
+              </w:rPr>
+              <w:t xml:space="preserve">        "count" : "1"</w:t>
+            </w:r>
+          </w:p>
+          <w:p>
+            <w:pPr>
+              <w:pStyle w:val="ListParagraph"/>
+              <w:rPr>
+                <w:rFonts w:eastAsia="SimSun"/>
+              </w:rPr>
+            </w:pPr>
+            <w:r>
+              <w:rPr>
+                <w:rFonts w:eastAsia="SimSun"/>
+              </w:rPr>
+              <w:lastRenderedPageBreak/>
+              <w:t xml:space="preserve">    },</w:t>
+            </w:r>
+          </w:p>
+          <w:p>
+            <w:pPr>
+              <w:pStyle w:val="ListParagraph"/>
+              <w:rPr>
+                <w:rFonts w:eastAsia="SimSun"/>
+              </w:rPr>
+            </w:pPr>
+            <w:r>
+              <w:rPr>
+                <w:rFonts w:eastAsia="SimSun"/>
+              </w:rPr>
+              <w:t xml:space="preserve">    {</w:t>
+            </w:r>
+          </w:p>
+          <w:p>
+            <w:pPr>
+              <w:pStyle w:val="ListParagraph"/>
+              <w:rPr>
+                <w:rFonts w:eastAsia="SimSun"/>
+              </w:rPr>
+            </w:pPr>
+            <w:r>
+              <w:rPr>
+                <w:rFonts w:eastAsia="SimSun"/>
+              </w:rPr>
+              <w:t xml:space="preserve">        "value" : "how",</w:t>
+            </w:r>
+          </w:p>
+          <w:p>
+            <w:pPr>
+              <w:pStyle w:val="ListParagraph"/>
+              <w:rPr>
+                <w:rFonts w:eastAsia="SimSun"/>
+              </w:rPr>
+            </w:pPr>
+            <w:r>
+              <w:rPr>
+                <w:rFonts w:eastAsia="SimSun"/>
+              </w:rPr>
+              <w:t xml:space="preserve">        "added" : "1",</w:t>
+            </w:r>
+          </w:p>
+          <w:p>
+            <w:pPr>
+              <w:pStyle w:val="ListParagraph"/>
+              <w:rPr>
+                <w:rFonts w:eastAsia="SimSun"/>
+              </w:rPr>
+            </w:pPr>
+            <w:r>
+              <w:rPr>
+                <w:rFonts w:eastAsia="SimSun"/>
+              </w:rPr>
+              <w:t xml:space="preserve">        "removed" : "0",</w:t>
+            </w:r>
+          </w:p>
+          <w:p>
+            <w:pPr>
+              <w:pStyle w:val="ListParagraph"/>
+              <w:rPr>
+                <w:rFonts w:eastAsia="SimSun"/>
+              </w:rPr>
+            </w:pPr>
+            <w:r>
+              <w:rPr>
+                <w:rFonts w:eastAsia="SimSun"/>
+              </w:rPr>
+              <w:t xml:space="preserve">        "count" : "1"</w:t>
+            </w:r>
+          </w:p>
+          <w:p>
+            <w:pPr>
+              <w:pStyle w:val="ListParagraph"/>
+              <w:rPr>
+                <w:rFonts w:eastAsia="SimSun"/>
+              </w:rPr>
+            </w:pPr>
+            <w:r>
+              <w:rPr>
+                <w:rFonts w:eastAsia="SimSun"/>
+              </w:rPr>
+              <w:t xml:space="preserve">    },</w:t>
+            </w:r>
+          </w:p>
+          <w:p>
+            <w:pPr>
+              <w:pStyle w:val="ListParagraph"/>
+              <w:rPr>
+                <w:rFonts w:eastAsia="SimSun"/>
+              </w:rPr>
+            </w:pPr>
+            <w:r>
+              <w:rPr>
+                <w:rFonts w:eastAsia="SimSun"/>
+              </w:rPr>
+              <w:t xml:space="preserve">    {</w:t>
+            </w:r>
+          </w:p>
+          <w:p>
+            <w:pPr>
+              <w:pStyle w:val="ListParagraph"/>
+              <w:rPr>
+                <w:rFonts w:eastAsia="SimSun"/>
+              </w:rPr>
+            </w:pPr>
+            <w:r>
+              <w:rPr>
+                <w:rFonts w:eastAsia="SimSun"/>
+              </w:rPr>
+              <w:t xml:space="preserve">        "value" : " are you</w:t>
+            </w:r>
+          </w:p>
+          <w:p>
+            <w:pPr>
+              <w:pStyle w:val="ListParagraph"/>
+              <w:rPr>
+                <w:rFonts w:eastAsia="SimSun"/>
+              </w:rPr>
+            </w:pPr>
+            <w:r>
+              <w:rPr>
+                <w:rFonts w:eastAsia="SimSun"/>
+              </w:rPr>
+              <w:t>are you ",</w:t>
+            </w:r>
+          </w:p>
+          <w:p>
+            <w:pPr>
+              <w:pStyle w:val="ListParagraph"/>
+              <w:rPr>
+                <w:rFonts w:eastAsia="SimSun"/>
+              </w:rPr>
+            </w:pPr>
+            <w:r>
+              <w:rPr>
+                <w:rFonts w:eastAsia="SimSun"/>
+              </w:rPr>
+              <w:t xml:space="preserve">        "added" : "0",</w:t>
+            </w:r>
+          </w:p>
+          <w:p>
+            <w:pPr>
+              <w:pStyle w:val="ListParagraph"/>
+              <w:rPr>
+                <w:rFonts w:eastAsia="SimSun"/>
+              </w:rPr>
+            </w:pPr>
+            <w:r>
+              <w:rPr>
+                <w:rFonts w:eastAsia="SimSun"/>
+              </w:rPr>
+              <w:t xml:space="preserve">        "removed" : "0",</w:t>
+            </w:r>
+          </w:p>
+          <w:p>
+            <w:pPr>
+              <w:pStyle w:val="ListParagraph"/>
+              <w:rPr>
+                <w:rFonts w:eastAsia="SimSun"/>
+              </w:rPr>
+            </w:pPr>
+            <w:r>
+              <w:rPr>
+                <w:rFonts w:eastAsia="SimSun"/>
+              </w:rPr>
+              <w:t xml:space="preserve">        "count" : "4"</w:t>
+            </w:r>
+          </w:p>
+          <w:p>
+            <w:pPr>
+              <w:pStyle w:val="ListParagraph"/>
+              <w:rPr>
+                <w:rFonts w:eastAsia="SimSun"/>
+              </w:rPr>
+            </w:pPr>
+            <w:r>
+              <w:rPr>
+                <w:rFonts w:eastAsia="SimSun"/>
+              </w:rPr>
+              <w:t xml:space="preserve">    },</w:t>
+            </w:r>
+          </w:p>
+          <w:p>
+            <w:pPr>
+              <w:pStyle w:val="ListParagraph"/>
+              <w:rPr>
+                <w:rFonts w:eastAsia="SimSun"/>
+              </w:rPr>
+            </w:pPr>
+            <w:r>
+              <w:rPr>
+                <w:rFonts w:eastAsia="SimSun"/>
+              </w:rPr>
+              <w:t xml:space="preserve">    {</w:t>
+            </w:r>
+          </w:p>
+          <w:p>
+            <w:pPr>
+              <w:pStyle w:val="ListParagraph"/>
+              <w:rPr>
+                <w:rFonts w:eastAsia="SimSun"/>
+              </w:rPr>
+            </w:pPr>
+            <w:r>
+              <w:rPr>
+                <w:rFonts w:eastAsia="SimSun"/>
+              </w:rPr>
+              <w:t xml:space="preserve">        "value" : "here",</w:t>
+            </w:r>
+          </w:p>
+          <w:p>
+            <w:pPr>
+              <w:pStyle w:val="ListParagraph"/>
+              <w:rPr>
+                <w:rFonts w:eastAsia="SimSun"/>
+              </w:rPr>
+            </w:pPr>
+            <w:r>
+              <w:rPr>
+                <w:rFonts w:eastAsia="SimSun"/>
+              </w:rPr>
+              <w:t xml:space="preserve">        "added" : "0",</w:t>
+            </w:r>
+          </w:p>
+          <w:p>
+            <w:pPr>
+              <w:pStyle w:val="ListParagraph"/>
+              <w:rPr>
+                <w:rFonts w:eastAsia="SimSun"/>
+              </w:rPr>
+            </w:pPr>
+            <w:r>
+              <w:rPr>
+                <w:rFonts w:eastAsia="SimSun"/>
+              </w:rPr>
+              <w:t xml:space="preserve">        "removed" : "1",</w:t>
+            </w:r>
+          </w:p>
+          <w:p>
+            <w:pPr>
+              <w:pStyle w:val="ListParagraph"/>
+              <w:rPr>
+                <w:rFonts w:eastAsia="SimSun"/>
+              </w:rPr>
+            </w:pPr>
+            <w:r>
+              <w:rPr>
+                <w:rFonts w:eastAsia="SimSun"/>
+              </w:rPr>
+              <w:t xml:space="preserve">        "count" : "1"</w:t>
+            </w:r>
+          </w:p>
+          <w:p>
+            <w:pPr>
+              <w:pStyle w:val="ListParagraph"/>
+              <w:rPr>
+                <w:rFonts w:eastAsia="SimSun"/>
+              </w:rPr>
+            </w:pPr>
+            <w:r>
+              <w:rPr>
+                <w:rFonts w:eastAsia="SimSun"/>
+              </w:rPr>
+              <w:t xml:space="preserve">    },</w:t>
+            </w:r>
+          </w:p>
+          <w:p>
+            <w:pPr>
+              <w:pStyle w:val="ListParagraph"/>
+              <w:rPr>
+                <w:rFonts w:eastAsia="SimSun"/>
+              </w:rPr>
+            </w:pPr>
+            <w:r>
+              <w:rPr>
+                <w:rFonts w:eastAsia="SimSun"/>
+              </w:rPr>
+              <w:t xml:space="preserve">    {</w:t>
+            </w:r>
+          </w:p>
+          <w:p>
+            <w:pPr>
+              <w:pStyle w:val="ListParagraph"/>
+              <w:rPr>
+                <w:rFonts w:eastAsia="SimSun"/>
+              </w:rPr>
+            </w:pPr>
+            <w:r>
+              <w:rPr>
+                <w:rFonts w:eastAsia="SimSun"/>
+              </w:rPr>
+              <w:t xml:space="preserve">        "value" : "ok",</w:t>
+            </w:r>
+          </w:p>
+          <w:p>
+            <w:pPr>
+              <w:pStyle w:val="ListParagraph"/>
+              <w:rPr>
+                <w:rFonts w:eastAsia="SimSun"/>
+              </w:rPr>
+            </w:pPr>
+            <w:r>
+              <w:rPr>
+                <w:rFonts w:eastAsia="SimSun"/>
+              </w:rPr>
+              <w:t xml:space="preserve">        "added" : "1",</w:t>
+            </w:r>
+          </w:p>
+          <w:p>
+            <w:pPr>
+              <w:pStyle w:val="ListParagraph"/>
+              <w:rPr>
+                <w:rFonts w:eastAsia="SimSun"/>
+              </w:rPr>
+            </w:pPr>
+            <w:r>
+              <w:rPr>
+                <w:rFonts w:eastAsia="SimSun"/>
+              </w:rPr>
+              <w:t xml:space="preserve">        "removed" : "0",</w:t>
+            </w:r>
+          </w:p>
+          <w:p>
+            <w:pPr>
+              <w:pStyle w:val="ListParagraph"/>
+              <w:rPr>
+                <w:rFonts w:eastAsia="SimSun"/>
+              </w:rPr>
+            </w:pPr>
+            <w:r>
+              <w:rPr>
+                <w:rFonts w:eastAsia="SimSun"/>
+              </w:rPr>
+              <w:t xml:space="preserve">        "count" : "1"</w:t>
+            </w:r>
+          </w:p>
+          <w:p>
+            <w:pPr>
+              <w:pStyle w:val="ListParagraph"/>
+              <w:rPr>
+                <w:rFonts w:eastAsia="SimSun"/>
+              </w:rPr>
+            </w:pPr>
+            <w:r>
+              <w:rPr>
+                <w:rFonts w:eastAsia="SimSun"/>
+              </w:rPr>
+              <w:t xml:space="preserve">    },</w:t>
+            </w:r>
+          </w:p>
+          <w:p>
+            <w:pPr>
+              <w:pStyle w:val="ListParagraph"/>
+              <w:rPr>
+                <w:rFonts w:eastAsia="SimSun"/>
+              </w:rPr>
+            </w:pPr>
+            <w:r>
+              <w:rPr>
+                <w:rFonts w:eastAsia="SimSun"/>
+              </w:rPr>
+              <w:t xml:space="preserve">    {</w:t>
+            </w:r>
+          </w:p>
+          <w:p>
+            <w:pPr>
+              <w:pStyle w:val="ListParagraph"/>
+              <w:rPr>
+                <w:rFonts w:eastAsia="SimSun"/>
+              </w:rPr>
+            </w:pPr>
+            <w:r>
+              <w:rPr>
+                <w:rFonts w:eastAsia="SimSun"/>
+              </w:rPr>
+              <w:t xml:space="preserve">        "value" : "?</w:t>
+            </w:r>
+          </w:p>
+          <w:p>
+            <w:pPr>
+              <w:pStyle w:val="ListParagraph"/>
+              <w:rPr>
+                <w:rFonts w:eastAsia="SimSun"/>
+              </w:rPr>
+            </w:pPr>
+            <w:r>
+              <w:rPr>
+                <w:rFonts w:eastAsia="SimSun"/>
+              </w:rPr>
+              <w:t>",</w:t>
+            </w:r>
+          </w:p>
+          <w:p>
+            <w:pPr>
+              <w:pStyle w:val="ListParagraph"/>
+              <w:rPr>
+                <w:rFonts w:eastAsia="SimSun"/>
+              </w:rPr>
+            </w:pPr>
+            <w:r>
+              <w:rPr>
+                <w:rFonts w:eastAsia="SimSun"/>
+              </w:rPr>
+              <w:t xml:space="preserve">        "added" : "0",</w:t>
+            </w:r>
+          </w:p>
+          <w:p>
+            <w:pPr>
+              <w:pStyle w:val="ListParagraph"/>
+              <w:rPr>
+                <w:rFonts w:eastAsia="SimSun"/>
+              </w:rPr>
+            </w:pPr>
+            <w:r>
+              <w:rPr>
+                <w:rFonts w:eastAsia="SimSun"/>
+              </w:rPr>
+              <w:t xml:space="preserve">        "removed" : "0",</w:t>
+            </w:r>
+          </w:p>
+          <w:p>
+            <w:pPr>
+              <w:pStyle w:val="ListParagraph"/>
+              <w:rPr>
+                <w:rFonts w:eastAsia="SimSun"/>
+              </w:rPr>
+            </w:pPr>
+            <w:r>
+              <w:rPr>
+                <w:rFonts w:eastAsia="SimSun"/>
+              </w:rPr>
+              <w:t xml:space="preserve">        "count" : "1"</w:t>
+            </w:r>
+          </w:p>
+          <w:p>
+            <w:pPr>
+              <w:pStyle w:val="ListParagraph"/>
+              <w:rPr>
+                <w:rFonts w:eastAsia="SimSun"/>
+              </w:rPr>
+            </w:pPr>
+            <w:r>
+              <w:rPr>
+                <w:rFonts w:eastAsia="SimSun"/>
+              </w:rPr>
+              <w:t xml:space="preserve">    },</w:t>
+            </w:r>
+          </w:p>
+          <w:p>
+            <w:pPr>
+              <w:pStyle w:val="ListParagraph"/>
+              <w:rPr>
+                <w:rFonts w:eastAsia="SimSun"/>
+              </w:rPr>
+            </w:pPr>
+            <w:r>
+              <w:rPr>
+                <w:rFonts w:eastAsia="SimSun"/>
+              </w:rPr>
+              <w:t xml:space="preserve">    {</w:t>
+            </w:r>
+          </w:p>
+          <w:p>
+            <w:pPr>
+              <w:pStyle w:val="ListParagraph"/>
+              <w:rPr>
+                <w:rFonts w:eastAsia="SimSun"/>
+              </w:rPr>
+            </w:pPr>
+            <w:r>
+              <w:rPr>
+                <w:rFonts w:eastAsia="SimSun"/>
+              </w:rPr>
+              <w:t xml:space="preserve">        "value" : "Thanks</w:t>
+            </w:r>
+          </w:p>
+          <w:p>
+            <w:pPr>
+              <w:pStyle w:val="ListParagraph"/>
+              <w:rPr>
+                <w:rFonts w:eastAsia="SimSun"/>
+              </w:rPr>
+            </w:pPr>
+            <w:r>
+              <w:rPr>
+                <w:rFonts w:eastAsia="SimSun"/>
+              </w:rPr>
+              <w:t>",</w:t>
+            </w:r>
+          </w:p>
+          <w:p>
+            <w:pPr>
+              <w:pStyle w:val="ListParagraph"/>
+              <w:rPr>
+                <w:rFonts w:eastAsia="SimSun"/>
+              </w:rPr>
+            </w:pPr>
+            <w:r>
+              <w:rPr>
+                <w:rFonts w:eastAsia="SimSun"/>
+              </w:rPr>
+              <w:t xml:space="preserve">        "added" : "0",</w:t>
+            </w:r>
+          </w:p>
+          <w:p>
+            <w:pPr>
+              <w:pStyle w:val="ListParagraph"/>
+              <w:rPr>
+                <w:rFonts w:eastAsia="SimSun"/>
+              </w:rPr>
+            </w:pPr>
+            <w:r>
+              <w:rPr>
+                <w:rFonts w:eastAsia="SimSun"/>
+              </w:rPr>
+              <w:t xml:space="preserve">        "removed" : "1",</w:t>
+            </w:r>
+          </w:p>
+          <w:p>
+            <w:pPr>
+              <w:pStyle w:val="ListParagraph"/>
+              <w:rPr>
+                <w:rFonts w:eastAsia="SimSun"/>
+              </w:rPr>
+            </w:pPr>
+            <w:r>
+              <w:rPr>
+                <w:rFonts w:eastAsia="SimSun"/>
+              </w:rPr>
+              <w:t xml:space="preserve">        "count" : "1"</w:t>
+            </w:r>
+          </w:p>
+          <w:p>
+            <w:pPr>
+              <w:pStyle w:val="ListParagraph"/>
+              <w:rPr>
+                <w:rFonts w:eastAsia="SimSun"/>
+              </w:rPr>
+            </w:pPr>
+            <w:r>
+              <w:rPr>
+                <w:rFonts w:eastAsia="SimSun"/>
+              </w:rPr>
+              <w:t xml:space="preserve">    }</w:t>
+            </w:r>
+          </w:p>
+          <w:p>
+            <w:pPr>
+              <w:pStyle w:val="ListParagraph"/>
+              <w:rPr>
+                <w:rFonts w:eastAsia="SimSun" w:hint="eastAsia"/>
+              </w:rPr>
+            </w:pPr>
+            <w:r>
+              <w:rPr>
+                <w:rFonts w:eastAsia="SimSun"/>
+              </w:rPr>
+              <w:t>]</w:t>
+            </w:r>
+          </w:p>
+        </w:tc>
+      </w:tr>
+    </w:tbl>
     <w:p/>
     <w:p>
       <w:pPr>
-        <w:pStyle w:val="Heading2"/>
-      </w:pPr>
-      <w:r>
-        <w:t xml:space="preserve">3. </w:t>
-      </w:r>
-      <w:r>
-        <w:t>示例</w:t>
-      </w:r>
+        <w:rPr>
+          <w:rFonts w:ascii="SimSun" w:eastAsia="SimSun" w:hAnsi="SimSun" w:cs="SimSun" w:hint="eastAsia"/>
+        </w:rPr>
+      </w:pPr>
+      <w:r>
+        <w:rPr>
+          <w:rFonts w:ascii="SimSun" w:eastAsia="SimSun" w:hAnsi="SimSun" w:cs="SimSun" w:hint="eastAsia"/>
+        </w:rPr>
+        <w:t>示例中以单词为块对比，</w:t>
+      </w:r>
+      <w:r>
+        <w:rPr>
+          <w:rFonts w:ascii="SimSun" w:eastAsia="SimSun" w:hAnsi="SimSun" w:cs="SimSun" w:hint="eastAsia"/>
+        </w:rPr>
+        <w:t xml:space="preserve">如How变为how,包含以下对象： </w:t>
+      </w:r>
+    </w:p>
+    <w:tbl>
+      <w:tblPr>
+        <w:tblStyle w:val="TableGrid"/>
+        <w:tblW w:w="0" w:type="auto"/>
+        <w:tblLook w:val="04A0" w:firstRow="1" w:lastRow="0" w:firstColumn="1" w:lastColumn="0" w:noHBand="0" w:noVBand="1"/>
+      </w:tblPr>
+      <w:tblGrid>
+        <w:gridCol w:w="9350"/>
+      </w:tblGrid>
+      <w:tr>
+        <w:tc>
+          <w:tcPr>
+            <w:tcW w:w="9350" w:type="dxa"/>
+          </w:tcPr>
+          <w:p>
+            <w:pPr>
+              <w:pStyle w:val="ListParagraph"/>
+              <w:rPr>
+                <w:rFonts w:eastAsia="SimSun"/>
+              </w:rPr>
+            </w:pPr>
+            <w:r>
+              <w:rPr>
+                <w:rFonts w:eastAsia="SimSun"/>
+              </w:rPr>
+              <w:t>{</w:t>
+            </w:r>
+          </w:p>
+          <w:p>
+            <w:pPr>
+              <w:pStyle w:val="ListParagraph"/>
+              <w:rPr>
+                <w:rFonts w:eastAsia="SimSun"/>
+              </w:rPr>
+            </w:pPr>
+            <w:r>
+              <w:rPr>
+                <w:rFonts w:eastAsia="SimSun"/>
+              </w:rPr>
+              <w:t xml:space="preserve">        "value" : "How",</w:t>
+            </w:r>
+          </w:p>
+          <w:p>
+            <w:pPr>
+              <w:pStyle w:val="ListParagraph"/>
+              <w:rPr>
+                <w:rFonts w:eastAsia="SimSun"/>
+              </w:rPr>
+            </w:pPr>
+            <w:r>
+              <w:rPr>
+                <w:rFonts w:eastAsia="SimSun"/>
+              </w:rPr>
+              <w:t xml:space="preserve">        "added" : "0",</w:t>
+            </w:r>
+          </w:p>
+          <w:p>
+            <w:pPr>
+              <w:pStyle w:val="ListParagraph"/>
+              <w:rPr>
+                <w:rFonts w:eastAsia="SimSun"/>
+              </w:rPr>
+            </w:pPr>
+            <w:r>
+              <w:rPr>
+                <w:rFonts w:eastAsia="SimSun"/>
+              </w:rPr>
+              <w:t xml:space="preserve">        "removed" : "1",</w:t>
+            </w:r>
+          </w:p>
+          <w:p>
+            <w:pPr>
+              <w:pStyle w:val="ListParagraph"/>
+              <w:rPr>
+                <w:rFonts w:eastAsia="SimSun"/>
+              </w:rPr>
+            </w:pPr>
+            <w:r>
+              <w:rPr>
+                <w:rFonts w:eastAsia="SimSun"/>
+              </w:rPr>
+              <w:t xml:space="preserve">        "count" : "1"</w:t>
+            </w:r>
+          </w:p>
+          <w:p>
+            <w:pPr>
+              <w:pStyle w:val="ListParagraph"/>
+              <w:rPr>
+                <w:rFonts w:eastAsia="SimSun"/>
+              </w:rPr>
+            </w:pPr>
+            <w:r>
+              <w:rPr>
+                <w:rFonts w:eastAsia="SimSun"/>
+              </w:rPr>
+              <w:t xml:space="preserve">    },</w:t>
+            </w:r>
+          </w:p>
+          <w:p>
+            <w:pPr>
+              <w:pStyle w:val="ListParagraph"/>
+              <w:rPr>
+                <w:rFonts w:eastAsia="SimSun"/>
+              </w:rPr>
+            </w:pPr>
+            <w:r>
+              <w:rPr>
+                <w:rFonts w:eastAsia="SimSun"/>
+              </w:rPr>
+              <w:t xml:space="preserve">    {</w:t>
+            </w:r>
+          </w:p>
+          <w:p>
+            <w:pPr>
+              <w:pStyle w:val="ListParagraph"/>
+              <w:rPr>
+                <w:rFonts w:eastAsia="SimSun"/>
+              </w:rPr>
+            </w:pPr>
+            <w:r>
+              <w:rPr>
+                <w:rFonts w:eastAsia="SimSun"/>
+              </w:rPr>
+              <w:t xml:space="preserve">        "value" : "how",</w:t>
+            </w:r>
+          </w:p>
+          <w:p>
+            <w:pPr>
+              <w:pStyle w:val="ListParagraph"/>
+              <w:rPr>
+                <w:rFonts w:eastAsia="SimSun"/>
+              </w:rPr>
+            </w:pPr>
+            <w:r>
+              <w:rPr>
+                <w:rFonts w:eastAsia="SimSun"/>
+              </w:rPr>
+              <w:t xml:space="preserve">        "added" : "1",</w:t>
+            </w:r>
+          </w:p>
+          <w:p>
+            <w:pPr>
+              <w:pStyle w:val="ListParagraph"/>
+              <w:rPr>
+                <w:rFonts w:eastAsia="SimSun"/>
+              </w:rPr>
+            </w:pPr>
+            <w:r>
+              <w:rPr>
+                <w:rFonts w:eastAsia="SimSun"/>
+              </w:rPr>
+              <w:t xml:space="preserve">        "removed" : "0",</w:t>
+            </w:r>
+          </w:p>
+          <w:p>
+            <w:pPr>
+              <w:pStyle w:val="ListParagraph"/>
+              <w:rPr>
+                <w:rFonts w:eastAsia="SimSun"/>
+              </w:rPr>
+            </w:pPr>
+            <w:r>
+              <w:rPr>
+                <w:rFonts w:eastAsia="SimSun"/>
+              </w:rPr>
+              <w:t xml:space="preserve">        "count" : "1"</w:t>
+            </w:r>
+          </w:p>
+          <w:p>
+            <w:pPr>
+              <w:pStyle w:val="ListParagraph"/>
+              <w:rPr>
+                <w:rFonts w:eastAsia="SimSun"/>
+              </w:rPr>
+            </w:pPr>
+            <w:r>
+              <w:rPr>
+                <w:rFonts w:eastAsia="SimSun"/>
+              </w:rPr>
+              <w:t xml:space="preserve">    },</w:t>
+            </w:r>
+          </w:p>
+          <w:p>
+            <w:pPr>
+              <w:rPr>
+                <w:rFonts w:hint="eastAsia"/>
+              </w:rPr>
+            </w:pPr>
+          </w:p>
+        </w:tc>
+      </w:tr>
+    </w:tbl>
+    <w:p>
+      <w:pPr>
+        <w:rPr>
+          <w:rFonts w:hint="eastAsia"/>
+        </w:rPr>
+      </w:pPr>
     </w:p>
     <w:p>
       <w:pPr>
-        <w:pStyle w:val="Heading3"/>
-      </w:pPr>
-      <w:r>
-        <w:rPr>
-          <w:rFonts w:hint="eastAsia"/>
-        </w:rPr>
-        <w:t>3</w:t>
-      </w:r>
-      <w:r>
-        <w:t xml:space="preserve">.1 </w:t>
-      </w:r>
-      <w:r>
-        <w:rPr>
-          <w:rFonts w:hint="eastAsia"/>
-        </w:rPr>
-        <w:t>引入依赖库</w:t>
+        <w:pStyle w:val="Heading2"/>
+      </w:pPr>
+      <w:r>
+        <w:t xml:space="preserve">3. </w:t>
+      </w:r>
+      <w:r>
+        <w:t>示例</w:t>
       </w:r>
     </w:p>
     <w:p>
+      <w:pPr>
+        <w:pStyle w:val="Heading3"/>
+      </w:pPr>
       <w:r>
         <w:rPr>
           <w:rFonts w:hint="eastAsia"/>
         </w:rPr>
-        <w:t>在依赖库管理导入</w:t>
+        <w:t>3</w:t>
+      </w:r>
+      <w:r>
+        <w:t xml:space="preserve">.1 </w:t>
       </w:r>
       <w:r>
         <w:rPr>
           <w:rFonts w:hint="eastAsia"/>
         </w:rPr>
-        <w:t>library_fdddf_diff</w:t>
-      </w:r>
-      <w:r>
-        <w:rPr>
-          <w:rFonts w:hint="eastAsia"/>
-        </w:rPr>
-        <w:t>依赖库</w:t>
+        <w:t>引入依赖库</w:t>
       </w:r>
     </w:p>
     <w:p>
       <w:r>
+        <w:rPr>
+          <w:rFonts w:hint="eastAsia"/>
+        </w:rPr>
+        <w:t>在依赖库管理导入</w:t>
+      </w:r>
+      <w:r>
+        <w:rPr>
+          <w:rFonts w:hint="eastAsia"/>
+        </w:rPr>
+        <w:t>library_fdddf_diff</w:t>
+      </w:r>
+      <w:r>
+        <w:rPr>
+          <w:rFonts w:hint="eastAsia"/>
+        </w:rPr>
+        <w:t>依赖库</w:t>
+      </w:r>
+    </w:p>
+    <w:p>
+      <w:r>
+        <w:rPr>
+          <w:noProof/>
+        </w:rPr>
+        <w:lastRenderedPageBreak/>
         <w:drawing>
           <wp:inline distT="0" distB="0" distL="0" distR="0" wp14:anchorId="0565CDC0" wp14:editId="2751314B">
             <wp:extent cx="5943600" cy="3787140"/>
@@ -836,7 +3610,7 @@
                     <pic:cNvPicPr/>
                   </pic:nvPicPr>
                   <pic:blipFill>
-                    <a:blip r:embed="rId6"/>
+                    <a:blip r:embed="rId7"/>
                     <a:stretch>
                       <a:fillRect/>
                     </a:stretch>
@@ -866,7 +3640,6 @@
         <w:rPr>
           <w:rFonts w:hint="eastAsia"/>
         </w:rPr>
-        <w:lastRenderedPageBreak/>
         <w:t>3</w:t>
       </w:r>
       <w:r>
@@ -901,6 +3674,7 @@
       <w:r>
         <w:rPr>
           <w:rFonts w:ascii="SimSun" w:eastAsia="SimSun" w:hAnsi="SimSun" w:cs="SimSun"/>
+          <w:noProof/>
         </w:rPr>
         <w:drawing>
           <wp:inline distT="0" distB="0" distL="0" distR="0" wp14:anchorId="7D53A6BE" wp14:editId="5CDD687E">
@@ -918,7 +3692,7 @@
                     <pic:cNvPicPr/>
                   </pic:nvPicPr>
                   <pic:blipFill>
-                    <a:blip r:embed="rId7"/>
+                    <a:blip r:embed="rId8"/>
                     <a:stretch>
                       <a:fillRect/>
                     </a:stretch>
@@ -956,6 +3730,7 @@
         <w:rPr>
           <w:rFonts w:ascii="SimSun" w:eastAsia="SimSun" w:hAnsi="SimSun" w:cs="SimSun" w:hint="eastAsia"/>
         </w:rPr>
+        <w:lastRenderedPageBreak/>
         <w:t>页面中</w:t>
       </w:r>
       <w:r>
@@ -994,6 +3769,7 @@
       <w:r>
         <w:rPr>
           <w:rFonts w:ascii="SimSun" w:eastAsia="SimSun" w:hAnsi="SimSun" w:cs="SimSun"/>
+          <w:noProof/>
         </w:rPr>
         <w:lastRenderedPageBreak/>
         <w:drawing>
@@ -1012,7 +3788,7 @@
                     <pic:cNvPicPr/>
                   </pic:nvPicPr>
                   <pic:blipFill>
-                    <a:blip r:embed="rId8"/>
+                    <a:blip r:embed="rId9"/>
                     <a:stretch>
                       <a:fillRect/>
                     </a:stretch>
@@ -1063,7 +3839,7 @@
     <w:p>
       <w:pPr>
         <w:rPr>
-          <w:rFonts w:ascii="SimSun" w:eastAsia="SimSun" w:hAnsi="SimSun" w:cs="SimSun" w:hint="eastAsia"/>
+          <w:rFonts w:ascii="SimSun" w:eastAsia="SimSun" w:hAnsi="SimSun" w:cs="SimSun"/>
         </w:rPr>
       </w:pPr>
       <w:r>
@@ -1117,19 +3893,20 @@
     <w:p>
       <w:pPr>
         <w:rPr>
-          <w:rFonts w:ascii="SimSun" w:eastAsia="SimSun" w:hAnsi="SimSun" w:cs="SimSun" w:hint="eastAsia"/>
+          <w:rFonts w:ascii="SimSun" w:eastAsia="SimSun" w:hAnsi="SimSun" w:cs="SimSun"/>
         </w:rPr>
       </w:pPr>
     </w:p>
     <w:p>
       <w:pPr>
         <w:rPr>
-          <w:rFonts w:ascii="SimSun" w:eastAsia="SimSun" w:hAnsi="SimSun" w:cs="SimSun" w:hint="eastAsia"/>
-        </w:rPr>
-      </w:pPr>
-      <w:r>
-        <w:rPr>
           <w:rFonts w:ascii="SimSun" w:eastAsia="SimSun" w:hAnsi="SimSun" w:cs="SimSun"/>
+        </w:rPr>
+      </w:pPr>
+      <w:r>
+        <w:rPr>
+          <w:rFonts w:ascii="SimSun" w:eastAsia="SimSun" w:hAnsi="SimSun" w:cs="SimSun"/>
+          <w:noProof/>
         </w:rPr>
         <w:drawing>
           <wp:inline distT="0" distB="0" distL="0" distR="0" wp14:anchorId="7603F6EC" wp14:editId="448D3730">
@@ -1147,7 +3924,7 @@
                     <pic:cNvPicPr/>
                   </pic:nvPicPr>
                   <pic:blipFill>
-                    <a:blip r:embed="rId9"/>
+                    <a:blip r:embed="rId10"/>
                     <a:stretch>
                       <a:fillRect/>
                     </a:stretch>
@@ -1184,16 +3961,16 @@
     <w:p>
       <w:pPr>
         <w:rPr>
+          <w:rFonts w:ascii="SimSun" w:eastAsia="SimSun" w:hAnsi="SimSun" w:cs="SimSun"/>
+        </w:rPr>
+      </w:pPr>
+      <w:r>
+        <w:rPr>
           <w:rFonts w:ascii="SimSun" w:eastAsia="SimSun" w:hAnsi="SimSun" w:cs="SimSun" w:hint="eastAsia"/>
         </w:rPr>
-      </w:pPr>
-      <w:r>
-        <w:rPr>
-          <w:rFonts w:ascii="SimSun" w:eastAsia="SimSun" w:hAnsi="SimSun" w:cs="SimSun" w:hint="eastAsia"/>
-        </w:rPr>
         <w:t xml:space="preserve">结果参数意义可参考 </w:t>
       </w:r>
-      <w:hyperlink r:id="rId10" w:history="1">
+      <w:hyperlink r:id="rId11" w:anchor="change-objects" w:history="1">
         <w:r>
           <w:rPr>
             <w:rStyle w:val="Hyperlink"/>
@@ -1221,6 +3998,32 @@
 
 <file path=word/numbering.xml><?xml version="1.0" encoding="utf-8"?>
 <w:numbering xmlns:wpc="http://schemas.microsoft.com/office/word/2010/wordprocessingCanvas" xmlns:cx="http://schemas.microsoft.com/office/drawing/2014/chartex" xmlns:cx1="http://schemas.microsoft.com/office/drawing/2015/9/8/chartex" xmlns:cx2="http://schemas.microsoft.com/office/drawing/2015/10/21/chartex" xmlns:cx3="http://schemas.microsoft.com/office/drawing/2016/5/9/chartex" xmlns:cx4="http://schemas.microsoft.com/office/drawing/2016/5/10/chartex" xmlns:cx5="http://schemas.microsoft.com/office/drawing/2016/5/11/chartex" xmlns:cx6="http://schemas.microsoft.com/office/drawing/2016/5/12/chartex" xmlns:cx7="http://schemas.microsoft.com/office/drawing/2016/5/13/chartex" xmlns:cx8="http://schemas.microsoft.com/office/drawing/2016/5/14/chartex" xmlns:mc="http://schemas.openxmlformats.org/markup-compatibility/2006" xmlns:aink="http://schemas.microsoft.com/office/drawing/2016/ink" xmlns:am3d="http://schemas.microsoft.com/office/drawing/2017/model3d" xmlns:o="urn:schemas-microsoft-com:office:office" xmlns:oel="http://schemas.microsoft.com/office/2019/extlst" xmlns:r="http://schemas.openxmlformats.org/officeDocument/2006/relationships" xmlns:m="http://schemas.openxmlformats.org/officeDocument/2006/math" xmlns:v="urn:schemas-microsoft-com:vml" xmlns:wp14="http://schemas.microsoft.com/office/word/2010/wordprocessingDrawing" xmlns:wp="http://schemas.openxmlformats.org/drawingml/2006/wordprocessingDrawing" xmlns:w10="urn:schemas-microsoft-com:office:word" xmlns:w="http://schemas.openxmlformats.org/wordprocessingml/2006/main" xmlns:w14="http://schemas.microsoft.com/office/word/2010/wordml" xmlns:w15="http://schemas.microsoft.com/office/word/2012/wordml" xmlns:w16cex="http://schemas.microsoft.com/office/word/2018/wordml/cex" xmlns:w16cid="http://schemas.microsoft.com/office/word/2016/wordml/cid" xmlns:w16="http://schemas.microsoft.com/office/word/2018/wordml" xmlns:w16du="http://schemas.microsoft.com/office/word/2023/wordml/word16du" xmlns:w16sdtdh="http://schemas.microsoft.com/office/word/2020/wordml/sdtdatahash" xmlns:w16se="http://schemas.microsoft.com/office/word/2015/wordml/symex" xmlns:wpg="http://schemas.microsoft.com/office/word/2010/wordprocessingGroup" xmlns:wpi="http://schemas.microsoft.com/office/word/2010/wordprocessingInk" xmlns:wne="http://schemas.microsoft.com/office/word/2006/wordml" xmlns:wps="http://schemas.microsoft.com/office/word/2010/wordprocessingShape" mc:Ignorable="w14 w15 w16se w16cid w16 w16cex w16sdtdh w16du wp14">
+  <w:numPicBullet w:numPicBulletId="0">
+    <w:pict>
+      <v:shapetype id="_x0000_t75" coordsize="21600,21600" o:spt="75" o:preferrelative="t" path="m@4@5l@4@11@9@11@9@5xe" filled="f" stroked="f">
+        <v:stroke joinstyle="miter"/>
+        <v:formulas>
+          <v:f eqn="if lineDrawn pixelLineWidth 0"/>
+          <v:f eqn="sum @0 1 0"/>
+          <v:f eqn="sum 0 0 @1"/>
+          <v:f eqn="prod @2 1 2"/>
+          <v:f eqn="prod @3 21600 pixelWidth"/>
+          <v:f eqn="prod @3 21600 pixelHeight"/>
+          <v:f eqn="sum @0 0 1"/>
+          <v:f eqn="prod @6 1 2"/>
+          <v:f eqn="prod @7 21600 pixelWidth"/>
+          <v:f eqn="sum @8 21600 0"/>
+          <v:f eqn="prod @7 21600 pixelHeight"/>
+          <v:f eqn="sum @10 21600 0"/>
+        </v:formulas>
+        <v:path o:extrusionok="f" gradientshapeok="t" o:connecttype="rect"/>
+        <o:lock v:ext="edit" aspectratio="t"/>
+      </v:shapetype>
+      <v:shape id="_x0000_i1097" type="#_x0000_t75" style="width:7.35pt;height:7.35pt" o:bullet="t">
+        <v:imagedata r:id="rId1" o:title="mso23FCFD7F"/>
+      </v:shape>
+    </w:pict>
+  </w:numPicBullet>
   <w:abstractNum w:abstractNumId="0" w15:restartNumberingAfterBreak="0">
     <w:nsid w:val="01013942"/>
     <w:multiLevelType w:val="hybridMultilevel"/>
@@ -1758,6 +4561,120 @@
     </w:lvl>
   </w:abstractNum>
   <w:abstractNum w:abstractNumId="4" w15:restartNumberingAfterBreak="0">
+    <w:nsid w:val="26013307"/>
+    <w:multiLevelType w:val="hybridMultilevel"/>
+    <w:tmpl w:val="29D89D56"/>
+    <w:lvl w:ilvl="0" w:tplc="04090007">
+      <w:start w:val="1"/>
+      <w:numFmt w:val="bullet"/>
+      <w:lvlText w:val=""/>
+      <w:lvlPicBulletId w:val="0"/>
+      <w:lvlJc w:val="left"/>
+      <w:pPr>
+        <w:ind w:left="440" w:hanging="440"/>
+      </w:pPr>
+      <w:rPr>
+        <w:rFonts w:ascii="Wingdings" w:hAnsi="Wingdings" w:hint="default"/>
+      </w:rPr>
+    </w:lvl>
+    <w:lvl w:ilvl="1" w:tplc="FFFFFFFF" w:tentative="1">
+      <w:start w:val="1"/>
+      <w:numFmt w:val="bullet"/>
+      <w:lvlText w:val=""/>
+      <w:lvlJc w:val="left"/>
+      <w:pPr>
+        <w:ind w:left="880" w:hanging="440"/>
+      </w:pPr>
+      <w:rPr>
+        <w:rFonts w:ascii="Wingdings" w:hAnsi="Wingdings" w:hint="default"/>
+      </w:rPr>
+    </w:lvl>
+    <w:lvl w:ilvl="2" w:tplc="FFFFFFFF" w:tentative="1">
+      <w:start w:val="1"/>
+      <w:numFmt w:val="bullet"/>
+      <w:lvlText w:val=""/>
+      <w:lvlJc w:val="left"/>
+      <w:pPr>
+        <w:ind w:left="1320" w:hanging="440"/>
+      </w:pPr>
+      <w:rPr>
+        <w:rFonts w:ascii="Wingdings" w:hAnsi="Wingdings" w:hint="default"/>
+      </w:rPr>
+    </w:lvl>
+    <w:lvl w:ilvl="3" w:tplc="FFFFFFFF" w:tentative="1">
+      <w:start w:val="1"/>
+      <w:numFmt w:val="bullet"/>
+      <w:lvlText w:val=""/>
+      <w:lvlJc w:val="left"/>
+      <w:pPr>
+        <w:ind w:left="1760" w:hanging="440"/>
+      </w:pPr>
+      <w:rPr>
+        <w:rFonts w:ascii="Wingdings" w:hAnsi="Wingdings" w:hint="default"/>
+      </w:rPr>
+    </w:lvl>
+    <w:lvl w:ilvl="4" w:tplc="FFFFFFFF" w:tentative="1">
+      <w:start w:val="1"/>
+      <w:numFmt w:val="bullet"/>
+      <w:lvlText w:val=""/>
+      <w:lvlJc w:val="left"/>
+      <w:pPr>
+        <w:ind w:left="2200" w:hanging="440"/>
+      </w:pPr>
+      <w:rPr>
+        <w:rFonts w:ascii="Wingdings" w:hAnsi="Wingdings" w:hint="default"/>
+      </w:rPr>
+    </w:lvl>
+    <w:lvl w:ilvl="5" w:tplc="FFFFFFFF" w:tentative="1">
+      <w:start w:val="1"/>
+      <w:numFmt w:val="bullet"/>
+      <w:lvlText w:val=""/>
+      <w:lvlJc w:val="left"/>
+      <w:pPr>
+        <w:ind w:left="2640" w:hanging="440"/>
+      </w:pPr>
+      <w:rPr>
+        <w:rFonts w:ascii="Wingdings" w:hAnsi="Wingdings" w:hint="default"/>
+      </w:rPr>
+    </w:lvl>
+    <w:lvl w:ilvl="6" w:tplc="FFFFFFFF" w:tentative="1">
+      <w:start w:val="1"/>
+      <w:numFmt w:val="bullet"/>
+      <w:lvlText w:val=""/>
+      <w:lvlJc w:val="left"/>
+      <w:pPr>
+        <w:ind w:left="3080" w:hanging="440"/>
+      </w:pPr>
+      <w:rPr>
+        <w:rFonts w:ascii="Wingdings" w:hAnsi="Wingdings" w:hint="default"/>
+      </w:rPr>
+    </w:lvl>
+    <w:lvl w:ilvl="7" w:tplc="FFFFFFFF" w:tentative="1">
+      <w:start w:val="1"/>
+      <w:numFmt w:val="bullet"/>
+      <w:lvlText w:val=""/>
+      <w:lvlJc w:val="left"/>
+      <w:pPr>
+        <w:ind w:left="3520" w:hanging="440"/>
+      </w:pPr>
+      <w:rPr>
+        <w:rFonts w:ascii="Wingdings" w:hAnsi="Wingdings" w:hint="default"/>
+      </w:rPr>
+    </w:lvl>
+    <w:lvl w:ilvl="8" w:tplc="FFFFFFFF" w:tentative="1">
+      <w:start w:val="1"/>
+      <w:numFmt w:val="bullet"/>
+      <w:lvlText w:val=""/>
+      <w:lvlJc w:val="left"/>
+      <w:pPr>
+        <w:ind w:left="3960" w:hanging="440"/>
+      </w:pPr>
+      <w:rPr>
+        <w:rFonts w:ascii="Wingdings" w:hAnsi="Wingdings" w:hint="default"/>
+      </w:rPr>
+    </w:lvl>
+  </w:abstractNum>
+  <w:abstractNum w:abstractNumId="5" w15:restartNumberingAfterBreak="0">
     <w:nsid w:val="330748A2"/>
     <w:multiLevelType w:val="multilevel"/>
     <w:tmpl w:val="843C6904"/>
@@ -1906,7 +4823,120 @@
       </w:rPr>
     </w:lvl>
   </w:abstractNum>
-  <w:abstractNum w:abstractNumId="5" w15:restartNumberingAfterBreak="0">
+  <w:abstractNum w:abstractNumId="6" w15:restartNumberingAfterBreak="0">
+    <w:nsid w:val="3B020494"/>
+    <w:multiLevelType w:val="hybridMultilevel"/>
+    <w:tmpl w:val="4C604FAC"/>
+    <w:lvl w:ilvl="0" w:tplc="04090009">
+      <w:start w:val="1"/>
+      <w:numFmt w:val="bullet"/>
+      <w:lvlText w:val=""/>
+      <w:lvlJc w:val="left"/>
+      <w:pPr>
+        <w:ind w:left="440" w:hanging="440"/>
+      </w:pPr>
+      <w:rPr>
+        <w:rFonts w:ascii="Wingdings" w:hAnsi="Wingdings" w:hint="default"/>
+      </w:rPr>
+    </w:lvl>
+    <w:lvl w:ilvl="1" w:tplc="FFFFFFFF" w:tentative="1">
+      <w:start w:val="1"/>
+      <w:numFmt w:val="bullet"/>
+      <w:lvlText w:val=""/>
+      <w:lvlJc w:val="left"/>
+      <w:pPr>
+        <w:ind w:left="880" w:hanging="440"/>
+      </w:pPr>
+      <w:rPr>
+        <w:rFonts w:ascii="Wingdings" w:hAnsi="Wingdings" w:hint="default"/>
+      </w:rPr>
+    </w:lvl>
+    <w:lvl w:ilvl="2" w:tplc="FFFFFFFF" w:tentative="1">
+      <w:start w:val="1"/>
+      <w:numFmt w:val="bullet"/>
+      <w:lvlText w:val=""/>
+      <w:lvlJc w:val="left"/>
+      <w:pPr>
+        <w:ind w:left="1320" w:hanging="440"/>
+      </w:pPr>
+      <w:rPr>
+        <w:rFonts w:ascii="Wingdings" w:hAnsi="Wingdings" w:hint="default"/>
+      </w:rPr>
+    </w:lvl>
+    <w:lvl w:ilvl="3" w:tplc="FFFFFFFF" w:tentative="1">
+      <w:start w:val="1"/>
+      <w:numFmt w:val="bullet"/>
+      <w:lvlText w:val=""/>
+      <w:lvlJc w:val="left"/>
+      <w:pPr>
+        <w:ind w:left="1760" w:hanging="440"/>
+      </w:pPr>
+      <w:rPr>
+        <w:rFonts w:ascii="Wingdings" w:hAnsi="Wingdings" w:hint="default"/>
+      </w:rPr>
+    </w:lvl>
+    <w:lvl w:ilvl="4" w:tplc="FFFFFFFF" w:tentative="1">
+      <w:start w:val="1"/>
+      <w:numFmt w:val="bullet"/>
+      <w:lvlText w:val=""/>
+      <w:lvlJc w:val="left"/>
+      <w:pPr>
+        <w:ind w:left="2200" w:hanging="440"/>
+      </w:pPr>
+      <w:rPr>
+        <w:rFonts w:ascii="Wingdings" w:hAnsi="Wingdings" w:hint="default"/>
+      </w:rPr>
+    </w:lvl>
+    <w:lvl w:ilvl="5" w:tplc="FFFFFFFF" w:tentative="1">
+      <w:start w:val="1"/>
+      <w:numFmt w:val="bullet"/>
+      <w:lvlText w:val=""/>
+      <w:lvlJc w:val="left"/>
+      <w:pPr>
+        <w:ind w:left="2640" w:hanging="440"/>
+      </w:pPr>
+      <w:rPr>
+        <w:rFonts w:ascii="Wingdings" w:hAnsi="Wingdings" w:hint="default"/>
+      </w:rPr>
+    </w:lvl>
+    <w:lvl w:ilvl="6" w:tplc="FFFFFFFF" w:tentative="1">
+      <w:start w:val="1"/>
+      <w:numFmt w:val="bullet"/>
+      <w:lvlText w:val=""/>
+      <w:lvlJc w:val="left"/>
+      <w:pPr>
+        <w:ind w:left="3080" w:hanging="440"/>
+      </w:pPr>
+      <w:rPr>
+        <w:rFonts w:ascii="Wingdings" w:hAnsi="Wingdings" w:hint="default"/>
+      </w:rPr>
+    </w:lvl>
+    <w:lvl w:ilvl="7" w:tplc="FFFFFFFF" w:tentative="1">
+      <w:start w:val="1"/>
+      <w:numFmt w:val="bullet"/>
+      <w:lvlText w:val=""/>
+      <w:lvlJc w:val="left"/>
+      <w:pPr>
+        <w:ind w:left="3520" w:hanging="440"/>
+      </w:pPr>
+      <w:rPr>
+        <w:rFonts w:ascii="Wingdings" w:hAnsi="Wingdings" w:hint="default"/>
+      </w:rPr>
+    </w:lvl>
+    <w:lvl w:ilvl="8" w:tplc="FFFFFFFF" w:tentative="1">
+      <w:start w:val="1"/>
+      <w:numFmt w:val="bullet"/>
+      <w:lvlText w:val=""/>
+      <w:lvlJc w:val="left"/>
+      <w:pPr>
+        <w:ind w:left="3960" w:hanging="440"/>
+      </w:pPr>
+      <w:rPr>
+        <w:rFonts w:ascii="Wingdings" w:hAnsi="Wingdings" w:hint="default"/>
+      </w:rPr>
+    </w:lvl>
+  </w:abstractNum>
+  <w:abstractNum w:abstractNumId="7" w15:restartNumberingAfterBreak="0">
     <w:nsid w:val="4EE43C04"/>
     <w:multiLevelType w:val="multilevel"/>
     <w:tmpl w:val="5210A170"/>
@@ -2055,7 +5085,120 @@
       </w:rPr>
     </w:lvl>
   </w:abstractNum>
-  <w:abstractNum w:abstractNumId="6" w15:restartNumberingAfterBreak="0">
+  <w:abstractNum w:abstractNumId="8" w15:restartNumberingAfterBreak="0">
+    <w:nsid w:val="523469EF"/>
+    <w:multiLevelType w:val="hybridMultilevel"/>
+    <w:tmpl w:val="7A8E384C"/>
+    <w:lvl w:ilvl="0" w:tplc="04090001">
+      <w:start w:val="1"/>
+      <w:numFmt w:val="bullet"/>
+      <w:lvlText w:val=""/>
+      <w:lvlJc w:val="left"/>
+      <w:pPr>
+        <w:ind w:left="440" w:hanging="440"/>
+      </w:pPr>
+      <w:rPr>
+        <w:rFonts w:ascii="Wingdings" w:hAnsi="Wingdings" w:hint="default"/>
+      </w:rPr>
+    </w:lvl>
+    <w:lvl w:ilvl="1" w:tplc="04090003" w:tentative="1">
+      <w:start w:val="1"/>
+      <w:numFmt w:val="bullet"/>
+      <w:lvlText w:val=""/>
+      <w:lvlJc w:val="left"/>
+      <w:pPr>
+        <w:ind w:left="880" w:hanging="440"/>
+      </w:pPr>
+      <w:rPr>
+        <w:rFonts w:ascii="Wingdings" w:hAnsi="Wingdings" w:hint="default"/>
+      </w:rPr>
+    </w:lvl>
+    <w:lvl w:ilvl="2" w:tplc="04090005" w:tentative="1">
+      <w:start w:val="1"/>
+      <w:numFmt w:val="bullet"/>
+      <w:lvlText w:val=""/>
+      <w:lvlJc w:val="left"/>
+      <w:pPr>
+        <w:ind w:left="1320" w:hanging="440"/>
+      </w:pPr>
+      <w:rPr>
+        <w:rFonts w:ascii="Wingdings" w:hAnsi="Wingdings" w:hint="default"/>
+      </w:rPr>
+    </w:lvl>
+    <w:lvl w:ilvl="3" w:tplc="04090001" w:tentative="1">
+      <w:start w:val="1"/>
+      <w:numFmt w:val="bullet"/>
+      <w:lvlText w:val=""/>
+      <w:lvlJc w:val="left"/>
+      <w:pPr>
+        <w:ind w:left="1760" w:hanging="440"/>
+      </w:pPr>
+      <w:rPr>
+        <w:rFonts w:ascii="Wingdings" w:hAnsi="Wingdings" w:hint="default"/>
+      </w:rPr>
+    </w:lvl>
+    <w:lvl w:ilvl="4" w:tplc="04090003" w:tentative="1">
+      <w:start w:val="1"/>
+      <w:numFmt w:val="bullet"/>
+      <w:lvlText w:val=""/>
+      <w:lvlJc w:val="left"/>
+      <w:pPr>
+        <w:ind w:left="2200" w:hanging="440"/>
+      </w:pPr>
+      <w:rPr>
+        <w:rFonts w:ascii="Wingdings" w:hAnsi="Wingdings" w:hint="default"/>
+      </w:rPr>
+    </w:lvl>
+    <w:lvl w:ilvl="5" w:tplc="04090005" w:tentative="1">
+      <w:start w:val="1"/>
+      <w:numFmt w:val="bullet"/>
+      <w:lvlText w:val=""/>
+      <w:lvlJc w:val="left"/>
+      <w:pPr>
+        <w:ind w:left="2640" w:hanging="440"/>
+      </w:pPr>
+      <w:rPr>
+        <w:rFonts w:ascii="Wingdings" w:hAnsi="Wingdings" w:hint="default"/>
+      </w:rPr>
+    </w:lvl>
+    <w:lvl w:ilvl="6" w:tplc="04090001" w:tentative="1">
+      <w:start w:val="1"/>
+      <w:numFmt w:val="bullet"/>
+      <w:lvlText w:val=""/>
+      <w:lvlJc w:val="left"/>
+      <w:pPr>
+        <w:ind w:left="3080" w:hanging="440"/>
+      </w:pPr>
+      <w:rPr>
+        <w:rFonts w:ascii="Wingdings" w:hAnsi="Wingdings" w:hint="default"/>
+      </w:rPr>
+    </w:lvl>
+    <w:lvl w:ilvl="7" w:tplc="04090003" w:tentative="1">
+      <w:start w:val="1"/>
+      <w:numFmt w:val="bullet"/>
+      <w:lvlText w:val=""/>
+      <w:lvlJc w:val="left"/>
+      <w:pPr>
+        <w:ind w:left="3520" w:hanging="440"/>
+      </w:pPr>
+      <w:rPr>
+        <w:rFonts w:ascii="Wingdings" w:hAnsi="Wingdings" w:hint="default"/>
+      </w:rPr>
+    </w:lvl>
+    <w:lvl w:ilvl="8" w:tplc="04090005" w:tentative="1">
+      <w:start w:val="1"/>
+      <w:numFmt w:val="bullet"/>
+      <w:lvlText w:val=""/>
+      <w:lvlJc w:val="left"/>
+      <w:pPr>
+        <w:ind w:left="3960" w:hanging="440"/>
+      </w:pPr>
+      <w:rPr>
+        <w:rFonts w:ascii="Wingdings" w:hAnsi="Wingdings" w:hint="default"/>
+      </w:rPr>
+    </w:lvl>
+  </w:abstractNum>
+  <w:abstractNum w:abstractNumId="9" w15:restartNumberingAfterBreak="0">
     <w:nsid w:val="55CC3D5D"/>
     <w:multiLevelType w:val="multilevel"/>
     <w:tmpl w:val="CF023166"/>
@@ -2204,7 +5347,7 @@
       </w:rPr>
     </w:lvl>
   </w:abstractNum>
-  <w:abstractNum w:abstractNumId="7" w15:restartNumberingAfterBreak="0">
+  <w:abstractNum w:abstractNumId="10" w15:restartNumberingAfterBreak="0">
     <w:nsid w:val="617919C1"/>
     <w:multiLevelType w:val="hybridMultilevel"/>
     <w:tmpl w:val="9DDA4D2A"/>
@@ -2293,7 +5436,7 @@
       </w:pPr>
     </w:lvl>
   </w:abstractNum>
-  <w:abstractNum w:abstractNumId="8" w15:restartNumberingAfterBreak="0">
+  <w:abstractNum w:abstractNumId="11" w15:restartNumberingAfterBreak="0">
     <w:nsid w:val="68623E98"/>
     <w:multiLevelType w:val="multilevel"/>
     <w:tmpl w:val="0EFEA80E"/>
@@ -2442,7 +5585,7 @@
       </w:rPr>
     </w:lvl>
   </w:abstractNum>
-  <w:abstractNum w:abstractNumId="9" w15:restartNumberingAfterBreak="0">
+  <w:abstractNum w:abstractNumId="12" w15:restartNumberingAfterBreak="0">
     <w:nsid w:val="6E5912F4"/>
     <w:multiLevelType w:val="multilevel"/>
     <w:tmpl w:val="A906FBFA"/>
@@ -2591,7 +5734,7 @@
       </w:rPr>
     </w:lvl>
   </w:abstractNum>
-  <w:abstractNum w:abstractNumId="10" w15:restartNumberingAfterBreak="0">
+  <w:abstractNum w:abstractNumId="13" w15:restartNumberingAfterBreak="0">
     <w:nsid w:val="7BC042FE"/>
     <w:multiLevelType w:val="hybridMultilevel"/>
     <w:tmpl w:val="B6905074"/>
@@ -2705,16 +5848,16 @@
     </w:lvl>
   </w:abstractNum>
   <w:num w:numId="1" w16cid:durableId="1441610715">
-    <w:abstractNumId w:val="7"/>
+    <w:abstractNumId w:val="10"/>
   </w:num>
   <w:num w:numId="2" w16cid:durableId="7681396">
     <w:abstractNumId w:val="0"/>
   </w:num>
   <w:num w:numId="3" w16cid:durableId="1261792472">
-    <w:abstractNumId w:val="6"/>
+    <w:abstractNumId w:val="9"/>
   </w:num>
   <w:num w:numId="4" w16cid:durableId="1969817703">
-    <w:abstractNumId w:val="5"/>
+    <w:abstractNumId w:val="7"/>
   </w:num>
   <w:num w:numId="5" w16cid:durableId="1515613468">
     <w:abstractNumId w:val="1"/>
@@ -2723,19 +5866,28 @@
     <w:abstractNumId w:val="3"/>
   </w:num>
   <w:num w:numId="7" w16cid:durableId="2062946815">
-    <w:abstractNumId w:val="10"/>
+    <w:abstractNumId w:val="13"/>
   </w:num>
   <w:num w:numId="8" w16cid:durableId="340669948">
-    <w:abstractNumId w:val="9"/>
+    <w:abstractNumId w:val="12"/>
   </w:num>
   <w:num w:numId="9" w16cid:durableId="691951408">
-    <w:abstractNumId w:val="4"/>
+    <w:abstractNumId w:val="5"/>
   </w:num>
   <w:num w:numId="10" w16cid:durableId="934896425">
     <w:abstractNumId w:val="2"/>
   </w:num>
   <w:num w:numId="11" w16cid:durableId="1650792501">
+    <w:abstractNumId w:val="11"/>
+  </w:num>
+  <w:num w:numId="12" w16cid:durableId="547109136">
     <w:abstractNumId w:val="8"/>
+  </w:num>
+  <w:num w:numId="13" w16cid:durableId="1475365165">
+    <w:abstractNumId w:val="4"/>
+  </w:num>
+  <w:num w:numId="14" w16cid:durableId="1317104924">
+    <w:abstractNumId w:val="6"/>
   </w:num>
 </w:numbering>
 </file>
@@ -3135,7 +6287,7 @@
   <w:style w:type="paragraph" w:default="1" w:styleId="Normal">
     <w:name w:val="Normal"/>
     <w:qFormat/>
-    <w:rsid w:val="00D9455A"/>
+    <w:rsid w:val="009E1733"/>
     <w:rPr>
       <w:rFonts w:ascii="Times New Roman" w:eastAsia="Times New Roman" w:hAnsi="Times New Roman" w:cs="Times New Roman"/>
       <w:kern w:val="0"/>
@@ -3711,6 +6863,22 @@
       <w:shd w:val="clear" w:color="auto" w:fill="E1DFDD"/>
     </w:rPr>
   </w:style>
+  <w:style w:type="table" w:styleId="TableGrid">
+    <w:name w:val="Table Grid"/>
+    <w:basedOn w:val="TableNormal"/>
+    <w:uiPriority w:val="39"/>
+    <w:rsid w:val="005748D2"/>
+    <w:tblPr>
+      <w:tblBorders>
+        <w:top w:val="single" w:sz="4" w:space="0" w:color="auto"/>
+        <w:left w:val="single" w:sz="4" w:space="0" w:color="auto"/>
+        <w:bottom w:val="single" w:sz="4" w:space="0" w:color="auto"/>
+        <w:right w:val="single" w:sz="4" w:space="0" w:color="auto"/>
+        <w:insideH w:val="single" w:sz="4" w:space="0" w:color="auto"/>
+        <w:insideV w:val="single" w:sz="4" w:space="0" w:color="auto"/>
+      </w:tblBorders>
+    </w:tblPr>
+  </w:style>
 </w:styles>
 </file>
 
@@ -4007,4 +7175,16 @@
     </a:ext>
   </a:extLst>
 </a:theme>
+</file>
+
+<file path=customXml/item1.xml><?xml version="1.0" encoding="utf-8"?>
+<b:Sources xmlns:b="http://schemas.openxmlformats.org/officeDocument/2006/bibliography" xmlns="http://schemas.openxmlformats.org/officeDocument/2006/bibliography" SelectedStyle="/APASixthEditionOfficeOnline.xsl" StyleName="APA" Version="6"/>
+</file>
+
+<file path=customXml/itemProps1.xml><?xml version="1.0" encoding="utf-8"?>
+<ds:datastoreItem xmlns:ds="http://schemas.openxmlformats.org/officeDocument/2006/customXml" ds:itemID="{13535ACF-2A8B-394E-B990-DCD6DFF4C9ED}">
+  <ds:schemaRefs>
+    <ds:schemaRef ds:uri="http://schemas.openxmlformats.org/officeDocument/2006/bibliography"/>
+  </ds:schemaRefs>
+</ds:datastoreItem>
 </file>
</xml_diff>